<commit_message>
Supplier CR - situation report - volume
Added a column for channel preference
</commit_message>
<xml_diff>
--- a/documents/Screen Templates/Reports Templates/Confidential Report/Suppliers - Confidential Reports Template/2014-03-03 10 Supplier_Situaiton Report_Elecssories_Volume Report.docx
+++ b/documents/Screen Templates/Reports Templates/Confidential Report/Suppliers - Confidential Reports Template/2014-03-03 10 Supplier_Situaiton Report_Elecssories_Volume Report.docx
@@ -38,7 +38,7 @@
             <v:stroke joinstyle="miter"/>
             <v:path gradientshapeok="t" o:connecttype="rect"/>
           </v:shapetype>
-          <v:shape id="_x0000_s2063" type="#_x0000_t202" style="position:absolute;left:0;text-align:left;margin-left:882.35pt;margin-top:3pt;width:253.45pt;height:476.25pt;z-index:251670528" stroked="f">
+          <v:shape id="_x0000_s2063" type="#_x0000_t202" style="position:absolute;left:0;text-align:left;margin-left:891.85pt;margin-top:3pt;width:253.45pt;height:476.25pt;z-index:251670528" stroked="f">
             <v:textbox>
               <w:txbxContent>
                 <w:p>
@@ -714,29 +714,30 @@
         <w:gridCol w:w="992"/>
         <w:gridCol w:w="992"/>
         <w:gridCol w:w="992"/>
-        <w:gridCol w:w="1560"/>
-        <w:gridCol w:w="1417"/>
+        <w:gridCol w:w="1418"/>
+        <w:gridCol w:w="1559"/>
         <w:gridCol w:w="850"/>
-        <w:gridCol w:w="1276"/>
-        <w:gridCol w:w="1418"/>
-        <w:gridCol w:w="992"/>
-        <w:gridCol w:w="1559"/>
-        <w:gridCol w:w="1276"/>
+        <w:gridCol w:w="1135"/>
+        <w:gridCol w:w="1275"/>
+        <w:gridCol w:w="993"/>
+        <w:gridCol w:w="1701"/>
+        <w:gridCol w:w="850"/>
         <w:gridCol w:w="992"/>
         <w:gridCol w:w="1418"/>
+        <w:gridCol w:w="1417"/>
       </w:tblGrid>
       <w:tr>
         <w:tc>
           <w:tcPr>
-            <w:tcW w:w="17402" w:type="dxa"/>
-            <w:gridSpan w:val="14"/>
+            <w:tcW w:w="18252" w:type="dxa"/>
+            <w:gridSpan w:val="15"/>
             <w:shd w:val="clear" w:color="auto" w:fill="008000"/>
           </w:tcPr>
           <w:p>
             <w:pPr>
               <w:jc w:val="center"/>
               <w:rPr>
-                <w:rFonts w:ascii="Arial" w:hAnsi="Arial" w:cs="Arial"/>
+                <w:rFonts w:ascii="Arial" w:hAnsi="Arial" w:cs="Arial" w:hint="eastAsia"/>
                 <w:b/>
                 <w:color w:val="FFFFFF" w:themeColor="background1"/>
                 <w:sz w:val="32"/>
@@ -843,19 +844,19 @@
             <w:pPr>
               <w:jc w:val="center"/>
               <w:rPr>
+                <w:rFonts w:ascii="Arial" w:hAnsi="Arial" w:cs="Arial"/>
+                <w:b/>
+                <w:szCs w:val="21"/>
+                <w:shd w:val="clear" w:color="auto" w:fill="FFFFFF" w:themeFill="background1"/>
+              </w:rPr>
+            </w:pPr>
+            <w:r>
+              <w:rPr>
                 <w:rFonts w:ascii="Arial" w:hAnsi="Arial" w:cs="Arial" w:hint="eastAsia"/>
                 <w:b/>
                 <w:szCs w:val="21"/>
                 <w:shd w:val="clear" w:color="auto" w:fill="FFFFFF" w:themeFill="background1"/>
               </w:rPr>
-            </w:pPr>
-            <w:r>
-              <w:rPr>
-                <w:rFonts w:ascii="Arial" w:hAnsi="Arial" w:cs="Arial" w:hint="eastAsia"/>
-                <w:b/>
-                <w:szCs w:val="21"/>
-                <w:shd w:val="clear" w:color="auto" w:fill="FFFFFF" w:themeFill="background1"/>
-              </w:rPr>
               <w:t>I</w:t>
             </w:r>
             <w:r>
@@ -866,98 +867,6 @@
                 <w:shd w:val="clear" w:color="auto" w:fill="FFFFFF" w:themeFill="background1"/>
               </w:rPr>
               <w:t>nventory</w:t>
-            </w:r>
-          </w:p>
-        </w:tc>
-        <w:tc>
-          <w:tcPr>
-            <w:tcW w:w="1560" w:type="dxa"/>
-            <w:vMerge w:val="restart"/>
-            <w:shd w:val="clear" w:color="auto" w:fill="FFFFFF" w:themeFill="background1"/>
-          </w:tcPr>
-          <w:p>
-            <w:pPr>
-              <w:jc w:val="center"/>
-              <w:rPr>
-                <w:rFonts w:ascii="Arial" w:hAnsi="Arial" w:cs="Arial"/>
-                <w:b/>
-                <w:szCs w:val="21"/>
-                <w:shd w:val="clear" w:color="auto" w:fill="FFFFFF" w:themeFill="background1"/>
-              </w:rPr>
-            </w:pPr>
-            <w:r>
-              <w:rPr>
-                <w:rFonts w:ascii="Arial" w:hAnsi="Arial" w:cs="Arial" w:hint="eastAsia"/>
-                <w:b/>
-                <w:szCs w:val="21"/>
-                <w:shd w:val="clear" w:color="auto" w:fill="FFFFFF" w:themeFill="background1"/>
-              </w:rPr>
-              <w:t>P</w:t>
-            </w:r>
-            <w:r>
-              <w:rPr>
-                <w:rFonts w:ascii="Arial" w:hAnsi="Arial" w:cs="Arial"/>
-                <w:b/>
-                <w:szCs w:val="21"/>
-                <w:shd w:val="clear" w:color="auto" w:fill="FFFFFF" w:themeFill="background1"/>
-              </w:rPr>
-              <w:t xml:space="preserve">roduction </w:t>
-            </w:r>
-          </w:p>
-          <w:p>
-            <w:pPr>
-              <w:jc w:val="center"/>
-              <w:rPr>
-                <w:rFonts w:ascii="Arial" w:hAnsi="Arial" w:cs="Arial"/>
-                <w:b/>
-                <w:szCs w:val="21"/>
-                <w:shd w:val="clear" w:color="auto" w:fill="FFFFFF" w:themeFill="background1"/>
-              </w:rPr>
-            </w:pPr>
-            <w:r>
-              <w:rPr>
-                <w:rFonts w:ascii="Arial" w:hAnsi="Arial" w:cs="Arial" w:hint="eastAsia"/>
-                <w:b/>
-                <w:szCs w:val="21"/>
-                <w:shd w:val="clear" w:color="auto" w:fill="FFFFFF" w:themeFill="background1"/>
-              </w:rPr>
-              <w:t>V</w:t>
-            </w:r>
-            <w:r>
-              <w:rPr>
-                <w:rFonts w:ascii="Arial" w:hAnsi="Arial" w:cs="Arial"/>
-                <w:b/>
-                <w:szCs w:val="21"/>
-                <w:shd w:val="clear" w:color="auto" w:fill="FFFFFF" w:themeFill="background1"/>
-              </w:rPr>
-              <w:t>olume</w:t>
-            </w:r>
-          </w:p>
-        </w:tc>
-        <w:tc>
-          <w:tcPr>
-            <w:tcW w:w="3543" w:type="dxa"/>
-            <w:gridSpan w:val="3"/>
-            <w:shd w:val="clear" w:color="auto" w:fill="FFFFFF" w:themeFill="background1"/>
-          </w:tcPr>
-          <w:p>
-            <w:pPr>
-              <w:jc w:val="center"/>
-              <w:rPr>
-                <w:rFonts w:ascii="Arial" w:hAnsi="Arial" w:cs="Arial" w:hint="eastAsia"/>
-                <w:b/>
-                <w:szCs w:val="21"/>
-                <w:shd w:val="clear" w:color="auto" w:fill="FFFFFF" w:themeFill="background1"/>
-              </w:rPr>
-            </w:pPr>
-            <w:r>
-              <w:rPr>
-                <w:rFonts w:ascii="Arial" w:hAnsi="Arial" w:cs="Arial" w:hint="eastAsia"/>
-                <w:b/>
-                <w:szCs w:val="21"/>
-                <w:shd w:val="clear" w:color="auto" w:fill="FFFFFF" w:themeFill="background1"/>
-              </w:rPr>
-              <w:t>Available Inventory (including production +/- internal transfers)</w:t>
             </w:r>
           </w:p>
         </w:tc>
@@ -984,13 +893,105 @@
                 <w:szCs w:val="21"/>
                 <w:shd w:val="clear" w:color="auto" w:fill="FFFFFF" w:themeFill="background1"/>
               </w:rPr>
+              <w:t>P</w:t>
+            </w:r>
+            <w:r>
+              <w:rPr>
+                <w:rFonts w:ascii="Arial" w:hAnsi="Arial" w:cs="Arial"/>
+                <w:b/>
+                <w:szCs w:val="21"/>
+                <w:shd w:val="clear" w:color="auto" w:fill="FFFFFF" w:themeFill="background1"/>
+              </w:rPr>
+              <w:t xml:space="preserve">roduction </w:t>
+            </w:r>
+          </w:p>
+          <w:p>
+            <w:pPr>
+              <w:jc w:val="center"/>
+              <w:rPr>
+                <w:rFonts w:ascii="Arial" w:hAnsi="Arial" w:cs="Arial"/>
+                <w:b/>
+                <w:szCs w:val="21"/>
+                <w:shd w:val="clear" w:color="auto" w:fill="FFFFFF" w:themeFill="background1"/>
+              </w:rPr>
+            </w:pPr>
+            <w:r>
+              <w:rPr>
+                <w:rFonts w:ascii="Arial" w:hAnsi="Arial" w:cs="Arial" w:hint="eastAsia"/>
+                <w:b/>
+                <w:szCs w:val="21"/>
+                <w:shd w:val="clear" w:color="auto" w:fill="FFFFFF" w:themeFill="background1"/>
+              </w:rPr>
+              <w:t>V</w:t>
+            </w:r>
+            <w:r>
+              <w:rPr>
+                <w:rFonts w:ascii="Arial" w:hAnsi="Arial" w:cs="Arial"/>
+                <w:b/>
+                <w:szCs w:val="21"/>
+                <w:shd w:val="clear" w:color="auto" w:fill="FFFFFF" w:themeFill="background1"/>
+              </w:rPr>
+              <w:t>olume</w:t>
+            </w:r>
+          </w:p>
+        </w:tc>
+        <w:tc>
+          <w:tcPr>
+            <w:tcW w:w="3544" w:type="dxa"/>
+            <w:gridSpan w:val="3"/>
+            <w:shd w:val="clear" w:color="auto" w:fill="FFFFFF" w:themeFill="background1"/>
+          </w:tcPr>
+          <w:p>
+            <w:pPr>
+              <w:jc w:val="center"/>
+              <w:rPr>
+                <w:rFonts w:ascii="Arial" w:hAnsi="Arial" w:cs="Arial"/>
+                <w:b/>
+                <w:szCs w:val="21"/>
+                <w:shd w:val="clear" w:color="auto" w:fill="FFFFFF" w:themeFill="background1"/>
+              </w:rPr>
+            </w:pPr>
+            <w:r>
+              <w:rPr>
+                <w:rFonts w:ascii="Arial" w:hAnsi="Arial" w:cs="Arial" w:hint="eastAsia"/>
+                <w:b/>
+                <w:szCs w:val="21"/>
+                <w:shd w:val="clear" w:color="auto" w:fill="FFFFFF" w:themeFill="background1"/>
+              </w:rPr>
+              <w:t>Available Inventory (including production +/- internal transfers)</w:t>
+            </w:r>
+          </w:p>
+        </w:tc>
+        <w:tc>
+          <w:tcPr>
+            <w:tcW w:w="1275" w:type="dxa"/>
+            <w:vMerge w:val="restart"/>
+            <w:shd w:val="clear" w:color="auto" w:fill="FFFFFF" w:themeFill="background1"/>
+          </w:tcPr>
+          <w:p>
+            <w:pPr>
+              <w:jc w:val="center"/>
+              <w:rPr>
+                <w:rFonts w:ascii="Arial" w:hAnsi="Arial" w:cs="Arial"/>
+                <w:b/>
+                <w:szCs w:val="21"/>
+                <w:shd w:val="clear" w:color="auto" w:fill="FFFFFF" w:themeFill="background1"/>
+              </w:rPr>
+            </w:pPr>
+            <w:r>
+              <w:rPr>
+                <w:rFonts w:ascii="Arial" w:hAnsi="Arial" w:cs="Arial" w:hint="eastAsia"/>
+                <w:b/>
+                <w:szCs w:val="21"/>
+                <w:shd w:val="clear" w:color="auto" w:fill="FFFFFF" w:themeFill="background1"/>
+              </w:rPr>
               <w:t>Shipped to Retailers</w:t>
             </w:r>
           </w:p>
         </w:tc>
         <w:tc>
           <w:tcPr>
-            <w:tcW w:w="992" w:type="dxa"/>
+            <w:tcW w:w="993" w:type="dxa"/>
             <w:vMerge w:val="restart"/>
             <w:shd w:val="clear" w:color="auto" w:fill="FFFFFF" w:themeFill="background1"/>
           </w:tcPr>
@@ -998,38 +999,58 @@
             <w:pPr>
               <w:jc w:val="center"/>
               <w:rPr>
+                <w:rFonts w:ascii="Arial" w:hAnsi="Arial" w:cs="Arial"/>
+                <w:b/>
+                <w:szCs w:val="21"/>
+                <w:shd w:val="clear" w:color="auto" w:fill="FFFFFF" w:themeFill="background1"/>
+              </w:rPr>
+            </w:pPr>
+            <w:r>
+              <w:rPr>
                 <w:rFonts w:ascii="Arial" w:hAnsi="Arial" w:cs="Arial" w:hint="eastAsia"/>
                 <w:b/>
                 <w:szCs w:val="21"/>
                 <w:shd w:val="clear" w:color="auto" w:fill="FFFFFF" w:themeFill="background1"/>
               </w:rPr>
-            </w:pPr>
-            <w:r>
+              <w:t>Sold Online</w:t>
+            </w:r>
+          </w:p>
+        </w:tc>
+        <w:tc>
+          <w:tcPr>
+            <w:tcW w:w="1701" w:type="dxa"/>
+            <w:vMerge w:val="restart"/>
+            <w:shd w:val="clear" w:color="auto" w:fill="FFFFFF" w:themeFill="background1"/>
+          </w:tcPr>
+          <w:p>
+            <w:pPr>
+              <w:jc w:val="center"/>
               <w:rPr>
                 <w:rFonts w:ascii="Arial" w:hAnsi="Arial" w:cs="Arial" w:hint="eastAsia"/>
                 <w:b/>
                 <w:szCs w:val="21"/>
                 <w:shd w:val="clear" w:color="auto" w:fill="FFFFFF" w:themeFill="background1"/>
               </w:rPr>
-              <w:t>Sold Online</w:t>
-            </w:r>
-          </w:p>
-        </w:tc>
-        <w:tc>
-          <w:tcPr>
-            <w:tcW w:w="1559" w:type="dxa"/>
-            <w:vMerge w:val="restart"/>
-            <w:shd w:val="clear" w:color="auto" w:fill="FFFFFF" w:themeFill="background1"/>
-          </w:tcPr>
-          <w:p>
-            <w:pPr>
-              <w:jc w:val="center"/>
+            </w:pPr>
+            <w:r>
               <w:rPr>
                 <w:rFonts w:ascii="Arial" w:hAnsi="Arial" w:cs="Arial" w:hint="eastAsia"/>
                 <w:b/>
                 <w:szCs w:val="21"/>
                 <w:shd w:val="clear" w:color="auto" w:fill="FFFFFF" w:themeFill="background1"/>
               </w:rPr>
+              <w:t>Discontinued</w:t>
+            </w:r>
+          </w:p>
+          <w:p>
+            <w:pPr>
+              <w:jc w:val="center"/>
+              <w:rPr>
+                <w:rFonts w:ascii="Arial" w:hAnsi="Arial" w:cs="Arial"/>
+                <w:b/>
+                <w:szCs w:val="21"/>
+                <w:shd w:val="clear" w:color="auto" w:fill="FFFFFF" w:themeFill="background1"/>
+              </w:rPr>
             </w:pPr>
             <w:r>
               <w:rPr>
@@ -1038,13 +1059,13 @@
                 <w:szCs w:val="21"/>
                 <w:shd w:val="clear" w:color="auto" w:fill="FFFFFF" w:themeFill="background1"/>
               </w:rPr>
-              <w:t>Discontinued</w:t>
-            </w:r>
-          </w:p>
-        </w:tc>
-        <w:tc>
-          <w:tcPr>
-            <w:tcW w:w="2268" w:type="dxa"/>
+              <w:t>Goods Volume</w:t>
+            </w:r>
+          </w:p>
+        </w:tc>
+        <w:tc>
+          <w:tcPr>
+            <w:tcW w:w="1842" w:type="dxa"/>
             <w:gridSpan w:val="2"/>
             <w:shd w:val="clear" w:color="auto" w:fill="FFFFFF" w:themeFill="background1"/>
           </w:tcPr>
@@ -1134,6 +1155,33 @@
             </w:r>
           </w:p>
         </w:tc>
+        <w:tc>
+          <w:tcPr>
+            <w:tcW w:w="1417" w:type="dxa"/>
+            <w:vMerge w:val="restart"/>
+            <w:shd w:val="clear" w:color="auto" w:fill="FFFFFF" w:themeFill="background1"/>
+          </w:tcPr>
+          <w:p>
+            <w:pPr>
+              <w:jc w:val="center"/>
+              <w:rPr>
+                <w:rFonts w:ascii="Arial" w:hAnsi="Arial" w:cs="Arial"/>
+                <w:b/>
+                <w:szCs w:val="21"/>
+                <w:shd w:val="clear" w:color="auto" w:fill="FFFFFF" w:themeFill="background1"/>
+              </w:rPr>
+            </w:pPr>
+            <w:r>
+              <w:rPr>
+                <w:rFonts w:ascii="Arial" w:hAnsi="Arial" w:cs="Arial" w:hint="eastAsia"/>
+                <w:b/>
+                <w:szCs w:val="21"/>
+                <w:shd w:val="clear" w:color="auto" w:fill="FFFFFF" w:themeFill="background1"/>
+              </w:rPr>
+              <w:t>Channel Preference</w:t>
+            </w:r>
+          </w:p>
+        </w:tc>
       </w:tr>
       <w:tr>
         <w:tc>
@@ -1210,95 +1258,6 @@
             <w:pPr>
               <w:jc w:val="center"/>
               <w:rPr>
-                <w:rFonts w:ascii="Arial" w:hAnsi="Arial" w:cs="Arial" w:hint="eastAsia"/>
-                <w:szCs w:val="21"/>
-                <w:shd w:val="clear" w:color="auto" w:fill="FFFFFF" w:themeFill="background1"/>
-              </w:rPr>
-            </w:pPr>
-            <w:r>
-              <w:rPr>
-                <w:rFonts w:ascii="Arial" w:hAnsi="Arial" w:cs="Arial" w:hint="eastAsia"/>
-                <w:szCs w:val="21"/>
-                <w:shd w:val="clear" w:color="auto" w:fill="FFFFFF" w:themeFill="background1"/>
-              </w:rPr>
-              <w:t>Total</w:t>
-            </w:r>
-          </w:p>
-        </w:tc>
-        <w:tc>
-          <w:tcPr>
-            <w:tcW w:w="1560" w:type="dxa"/>
-            <w:vMerge/>
-            <w:shd w:val="clear" w:color="auto" w:fill="FFFFFF" w:themeFill="background1"/>
-          </w:tcPr>
-          <w:p>
-            <w:pPr>
-              <w:jc w:val="center"/>
-              <w:rPr>
-                <w:rFonts w:ascii="Arial" w:hAnsi="Arial" w:cs="Arial"/>
-                <w:szCs w:val="21"/>
-                <w:shd w:val="clear" w:color="auto" w:fill="FFFFFF" w:themeFill="background1"/>
-              </w:rPr>
-            </w:pPr>
-          </w:p>
-        </w:tc>
-        <w:tc>
-          <w:tcPr>
-            <w:tcW w:w="1417" w:type="dxa"/>
-            <w:shd w:val="clear" w:color="auto" w:fill="FFFFFF" w:themeFill="background1"/>
-          </w:tcPr>
-          <w:p>
-            <w:pPr>
-              <w:jc w:val="center"/>
-              <w:rPr>
-                <w:rFonts w:ascii="Arial" w:hAnsi="Arial" w:cs="Arial"/>
-                <w:szCs w:val="21"/>
-                <w:shd w:val="clear" w:color="auto" w:fill="FFFFFF" w:themeFill="background1"/>
-              </w:rPr>
-            </w:pPr>
-            <w:r>
-              <w:rPr>
-                <w:rFonts w:ascii="Arial" w:hAnsi="Arial" w:cs="Arial" w:hint="eastAsia"/>
-                <w:szCs w:val="21"/>
-                <w:shd w:val="clear" w:color="auto" w:fill="FFFFFF" w:themeFill="background1"/>
-              </w:rPr>
-              <w:t>Offline</w:t>
-            </w:r>
-          </w:p>
-        </w:tc>
-        <w:tc>
-          <w:tcPr>
-            <w:tcW w:w="850" w:type="dxa"/>
-            <w:shd w:val="clear" w:color="auto" w:fill="FFFFFF" w:themeFill="background1"/>
-          </w:tcPr>
-          <w:p>
-            <w:pPr>
-              <w:jc w:val="center"/>
-              <w:rPr>
-                <w:rFonts w:ascii="Arial" w:hAnsi="Arial" w:cs="Arial"/>
-                <w:szCs w:val="21"/>
-                <w:shd w:val="clear" w:color="auto" w:fill="FFFFFF" w:themeFill="background1"/>
-              </w:rPr>
-            </w:pPr>
-            <w:r>
-              <w:rPr>
-                <w:rFonts w:ascii="Arial" w:hAnsi="Arial" w:cs="Arial" w:hint="eastAsia"/>
-                <w:szCs w:val="21"/>
-                <w:shd w:val="clear" w:color="auto" w:fill="FFFFFF" w:themeFill="background1"/>
-              </w:rPr>
-              <w:t>Online</w:t>
-            </w:r>
-          </w:p>
-        </w:tc>
-        <w:tc>
-          <w:tcPr>
-            <w:tcW w:w="1276" w:type="dxa"/>
-            <w:shd w:val="clear" w:color="auto" w:fill="FFFFFF" w:themeFill="background1"/>
-          </w:tcPr>
-          <w:p>
-            <w:pPr>
-              <w:jc w:val="center"/>
-              <w:rPr>
                 <w:rFonts w:ascii="Arial" w:hAnsi="Arial" w:cs="Arial"/>
                 <w:szCs w:val="21"/>
                 <w:shd w:val="clear" w:color="auto" w:fill="FFFFFF" w:themeFill="background1"/>
@@ -1333,7 +1292,79 @@
         </w:tc>
         <w:tc>
           <w:tcPr>
-            <w:tcW w:w="992" w:type="dxa"/>
+            <w:tcW w:w="1559" w:type="dxa"/>
+            <w:shd w:val="clear" w:color="auto" w:fill="FFFFFF" w:themeFill="background1"/>
+          </w:tcPr>
+          <w:p>
+            <w:pPr>
+              <w:jc w:val="center"/>
+              <w:rPr>
+                <w:rFonts w:ascii="Arial" w:hAnsi="Arial" w:cs="Arial"/>
+                <w:szCs w:val="21"/>
+                <w:shd w:val="clear" w:color="auto" w:fill="FFFFFF" w:themeFill="background1"/>
+              </w:rPr>
+            </w:pPr>
+            <w:r>
+              <w:rPr>
+                <w:rFonts w:ascii="Arial" w:hAnsi="Arial" w:cs="Arial" w:hint="eastAsia"/>
+                <w:szCs w:val="21"/>
+                <w:shd w:val="clear" w:color="auto" w:fill="FFFFFF" w:themeFill="background1"/>
+              </w:rPr>
+              <w:t>Offline</w:t>
+            </w:r>
+          </w:p>
+        </w:tc>
+        <w:tc>
+          <w:tcPr>
+            <w:tcW w:w="850" w:type="dxa"/>
+            <w:shd w:val="clear" w:color="auto" w:fill="FFFFFF" w:themeFill="background1"/>
+          </w:tcPr>
+          <w:p>
+            <w:pPr>
+              <w:jc w:val="center"/>
+              <w:rPr>
+                <w:rFonts w:ascii="Arial" w:hAnsi="Arial" w:cs="Arial"/>
+                <w:szCs w:val="21"/>
+                <w:shd w:val="clear" w:color="auto" w:fill="FFFFFF" w:themeFill="background1"/>
+              </w:rPr>
+            </w:pPr>
+            <w:r>
+              <w:rPr>
+                <w:rFonts w:ascii="Arial" w:hAnsi="Arial" w:cs="Arial" w:hint="eastAsia"/>
+                <w:szCs w:val="21"/>
+                <w:shd w:val="clear" w:color="auto" w:fill="FFFFFF" w:themeFill="background1"/>
+              </w:rPr>
+              <w:t>Online</w:t>
+            </w:r>
+          </w:p>
+        </w:tc>
+        <w:tc>
+          <w:tcPr>
+            <w:tcW w:w="1135" w:type="dxa"/>
+            <w:shd w:val="clear" w:color="auto" w:fill="FFFFFF" w:themeFill="background1"/>
+          </w:tcPr>
+          <w:p>
+            <w:pPr>
+              <w:jc w:val="center"/>
+              <w:rPr>
+                <w:rFonts w:ascii="Arial" w:hAnsi="Arial" w:cs="Arial"/>
+                <w:szCs w:val="21"/>
+                <w:shd w:val="clear" w:color="auto" w:fill="FFFFFF" w:themeFill="background1"/>
+              </w:rPr>
+            </w:pPr>
+            <w:r>
+              <w:rPr>
+                <w:rFonts w:ascii="Arial" w:hAnsi="Arial" w:cs="Arial" w:hint="eastAsia"/>
+                <w:szCs w:val="21"/>
+                <w:shd w:val="clear" w:color="auto" w:fill="FFFFFF" w:themeFill="background1"/>
+              </w:rPr>
+              <w:t>Total</w:t>
+            </w:r>
+          </w:p>
+        </w:tc>
+        <w:tc>
+          <w:tcPr>
+            <w:tcW w:w="1275" w:type="dxa"/>
             <w:vMerge/>
             <w:shd w:val="clear" w:color="auto" w:fill="FFFFFF" w:themeFill="background1"/>
           </w:tcPr>
@@ -1341,16 +1372,16 @@
             <w:pPr>
               <w:jc w:val="center"/>
               <w:rPr>
-                <w:rFonts w:ascii="Arial" w:hAnsi="Arial" w:cs="Arial" w:hint="eastAsia"/>
-                <w:szCs w:val="21"/>
-                <w:shd w:val="clear" w:color="auto" w:fill="FFFFFF" w:themeFill="background1"/>
-              </w:rPr>
-            </w:pPr>
-          </w:p>
-        </w:tc>
-        <w:tc>
-          <w:tcPr>
-            <w:tcW w:w="1559" w:type="dxa"/>
+                <w:rFonts w:ascii="Arial" w:hAnsi="Arial" w:cs="Arial"/>
+                <w:szCs w:val="21"/>
+                <w:shd w:val="clear" w:color="auto" w:fill="FFFFFF" w:themeFill="background1"/>
+              </w:rPr>
+            </w:pPr>
+          </w:p>
+        </w:tc>
+        <w:tc>
+          <w:tcPr>
+            <w:tcW w:w="993" w:type="dxa"/>
             <w:vMerge/>
             <w:shd w:val="clear" w:color="auto" w:fill="FFFFFF" w:themeFill="background1"/>
           </w:tcPr>
@@ -1358,16 +1389,33 @@
             <w:pPr>
               <w:jc w:val="center"/>
               <w:rPr>
-                <w:rFonts w:ascii="Arial" w:hAnsi="Arial" w:cs="Arial" w:hint="eastAsia"/>
-                <w:szCs w:val="21"/>
-                <w:shd w:val="clear" w:color="auto" w:fill="FFFFFF" w:themeFill="background1"/>
-              </w:rPr>
-            </w:pPr>
-          </w:p>
-        </w:tc>
-        <w:tc>
-          <w:tcPr>
-            <w:tcW w:w="1276" w:type="dxa"/>
+                <w:rFonts w:ascii="Arial" w:hAnsi="Arial" w:cs="Arial"/>
+                <w:szCs w:val="21"/>
+                <w:shd w:val="clear" w:color="auto" w:fill="FFFFFF" w:themeFill="background1"/>
+              </w:rPr>
+            </w:pPr>
+          </w:p>
+        </w:tc>
+        <w:tc>
+          <w:tcPr>
+            <w:tcW w:w="1701" w:type="dxa"/>
+            <w:vMerge/>
+            <w:shd w:val="clear" w:color="auto" w:fill="FFFFFF" w:themeFill="background1"/>
+          </w:tcPr>
+          <w:p>
+            <w:pPr>
+              <w:jc w:val="center"/>
+              <w:rPr>
+                <w:rFonts w:ascii="Arial" w:hAnsi="Arial" w:cs="Arial"/>
+                <w:szCs w:val="21"/>
+                <w:shd w:val="clear" w:color="auto" w:fill="FFFFFF" w:themeFill="background1"/>
+              </w:rPr>
+            </w:pPr>
+          </w:p>
+        </w:tc>
+        <w:tc>
+          <w:tcPr>
+            <w:tcW w:w="850" w:type="dxa"/>
             <w:shd w:val="clear" w:color="auto" w:fill="FFFFFF" w:themeFill="background1"/>
           </w:tcPr>
           <w:p>
@@ -1430,6 +1478,23 @@
             </w:pPr>
           </w:p>
         </w:tc>
+        <w:tc>
+          <w:tcPr>
+            <w:tcW w:w="1417" w:type="dxa"/>
+            <w:vMerge/>
+            <w:shd w:val="clear" w:color="auto" w:fill="FFFFFF" w:themeFill="background1"/>
+          </w:tcPr>
+          <w:p>
+            <w:pPr>
+              <w:jc w:val="center"/>
+              <w:rPr>
+                <w:rFonts w:ascii="Arial" w:hAnsi="Arial" w:cs="Arial"/>
+                <w:szCs w:val="21"/>
+                <w:shd w:val="clear" w:color="auto" w:fill="FFFFFF" w:themeFill="background1"/>
+              </w:rPr>
+            </w:pPr>
+          </w:p>
+        </w:tc>
       </w:tr>
       <w:tr>
         <w:tc>
@@ -1508,7 +1573,151 @@
         </w:tc>
         <w:tc>
           <w:tcPr>
-            <w:tcW w:w="1560" w:type="dxa"/>
+            <w:tcW w:w="1418" w:type="dxa"/>
+            <w:shd w:val="clear" w:color="auto" w:fill="FFFFFF" w:themeFill="background1"/>
+          </w:tcPr>
+          <w:p>
+            <w:pPr>
+              <w:jc w:val="center"/>
+              <w:rPr>
+                <w:rFonts w:ascii="Arial" w:hAnsi="Arial" w:cs="Arial"/>
+                <w:szCs w:val="21"/>
+                <w:shd w:val="clear" w:color="auto" w:fill="FFFFFF" w:themeFill="background1"/>
+              </w:rPr>
+            </w:pPr>
+          </w:p>
+        </w:tc>
+        <w:tc>
+          <w:tcPr>
+            <w:tcW w:w="1559" w:type="dxa"/>
+            <w:shd w:val="clear" w:color="auto" w:fill="FFFFFF" w:themeFill="background1"/>
+          </w:tcPr>
+          <w:p>
+            <w:pPr>
+              <w:jc w:val="center"/>
+              <w:rPr>
+                <w:rFonts w:ascii="Arial" w:hAnsi="Arial" w:cs="Arial"/>
+                <w:szCs w:val="21"/>
+                <w:shd w:val="clear" w:color="auto" w:fill="FFFFFF" w:themeFill="background1"/>
+              </w:rPr>
+            </w:pPr>
+          </w:p>
+        </w:tc>
+        <w:tc>
+          <w:tcPr>
+            <w:tcW w:w="850" w:type="dxa"/>
+            <w:shd w:val="clear" w:color="auto" w:fill="FFFFFF" w:themeFill="background1"/>
+          </w:tcPr>
+          <w:p>
+            <w:pPr>
+              <w:jc w:val="center"/>
+              <w:rPr>
+                <w:rFonts w:ascii="Arial" w:hAnsi="Arial" w:cs="Arial"/>
+                <w:szCs w:val="21"/>
+                <w:shd w:val="clear" w:color="auto" w:fill="FFFFFF" w:themeFill="background1"/>
+              </w:rPr>
+            </w:pPr>
+          </w:p>
+        </w:tc>
+        <w:tc>
+          <w:tcPr>
+            <w:tcW w:w="1135" w:type="dxa"/>
+            <w:shd w:val="clear" w:color="auto" w:fill="FFFFFF" w:themeFill="background1"/>
+          </w:tcPr>
+          <w:p>
+            <w:pPr>
+              <w:jc w:val="center"/>
+              <w:rPr>
+                <w:rFonts w:ascii="Arial" w:hAnsi="Arial" w:cs="Arial"/>
+                <w:szCs w:val="21"/>
+                <w:shd w:val="clear" w:color="auto" w:fill="FFFFFF" w:themeFill="background1"/>
+              </w:rPr>
+            </w:pPr>
+          </w:p>
+        </w:tc>
+        <w:tc>
+          <w:tcPr>
+            <w:tcW w:w="1275" w:type="dxa"/>
+            <w:shd w:val="clear" w:color="auto" w:fill="FFFFFF" w:themeFill="background1"/>
+          </w:tcPr>
+          <w:p>
+            <w:pPr>
+              <w:jc w:val="center"/>
+              <w:rPr>
+                <w:rFonts w:ascii="Arial" w:hAnsi="Arial" w:cs="Arial"/>
+                <w:szCs w:val="21"/>
+                <w:shd w:val="clear" w:color="auto" w:fill="FFFFFF" w:themeFill="background1"/>
+              </w:rPr>
+            </w:pPr>
+          </w:p>
+        </w:tc>
+        <w:tc>
+          <w:tcPr>
+            <w:tcW w:w="993" w:type="dxa"/>
+            <w:shd w:val="clear" w:color="auto" w:fill="FFFFFF" w:themeFill="background1"/>
+          </w:tcPr>
+          <w:p>
+            <w:pPr>
+              <w:jc w:val="center"/>
+              <w:rPr>
+                <w:rFonts w:ascii="Arial" w:hAnsi="Arial" w:cs="Arial"/>
+                <w:szCs w:val="21"/>
+                <w:shd w:val="clear" w:color="auto" w:fill="FFFFFF" w:themeFill="background1"/>
+              </w:rPr>
+            </w:pPr>
+          </w:p>
+        </w:tc>
+        <w:tc>
+          <w:tcPr>
+            <w:tcW w:w="1701" w:type="dxa"/>
+            <w:shd w:val="clear" w:color="auto" w:fill="FFFFFF" w:themeFill="background1"/>
+          </w:tcPr>
+          <w:p>
+            <w:pPr>
+              <w:jc w:val="center"/>
+              <w:rPr>
+                <w:rFonts w:ascii="Arial" w:hAnsi="Arial" w:cs="Arial"/>
+                <w:szCs w:val="21"/>
+                <w:shd w:val="clear" w:color="auto" w:fill="FFFFFF" w:themeFill="background1"/>
+              </w:rPr>
+            </w:pPr>
+          </w:p>
+        </w:tc>
+        <w:tc>
+          <w:tcPr>
+            <w:tcW w:w="850" w:type="dxa"/>
+            <w:shd w:val="clear" w:color="auto" w:fill="FFFFFF" w:themeFill="background1"/>
+          </w:tcPr>
+          <w:p>
+            <w:pPr>
+              <w:jc w:val="center"/>
+              <w:rPr>
+                <w:rFonts w:ascii="Arial" w:hAnsi="Arial" w:cs="Arial"/>
+                <w:szCs w:val="21"/>
+                <w:shd w:val="clear" w:color="auto" w:fill="FFFFFF" w:themeFill="background1"/>
+              </w:rPr>
+            </w:pPr>
+          </w:p>
+        </w:tc>
+        <w:tc>
+          <w:tcPr>
+            <w:tcW w:w="992" w:type="dxa"/>
+            <w:shd w:val="clear" w:color="auto" w:fill="FFFFFF" w:themeFill="background1"/>
+          </w:tcPr>
+          <w:p>
+            <w:pPr>
+              <w:jc w:val="center"/>
+              <w:rPr>
+                <w:rFonts w:ascii="Arial" w:hAnsi="Arial" w:cs="Arial"/>
+                <w:szCs w:val="21"/>
+                <w:shd w:val="clear" w:color="auto" w:fill="FFFFFF" w:themeFill="background1"/>
+              </w:rPr>
+            </w:pPr>
+          </w:p>
+        </w:tc>
+        <w:tc>
+          <w:tcPr>
+            <w:tcW w:w="1418" w:type="dxa"/>
             <w:shd w:val="clear" w:color="auto" w:fill="FFFFFF" w:themeFill="background1"/>
           </w:tcPr>
           <w:p>
@@ -1525,134 +1734,6 @@
         <w:tc>
           <w:tcPr>
             <w:tcW w:w="1417" w:type="dxa"/>
-            <w:shd w:val="clear" w:color="auto" w:fill="FFFFFF" w:themeFill="background1"/>
-          </w:tcPr>
-          <w:p>
-            <w:pPr>
-              <w:jc w:val="center"/>
-              <w:rPr>
-                <w:rFonts w:ascii="Arial" w:hAnsi="Arial" w:cs="Arial"/>
-                <w:szCs w:val="21"/>
-                <w:shd w:val="clear" w:color="auto" w:fill="FFFFFF" w:themeFill="background1"/>
-              </w:rPr>
-            </w:pPr>
-          </w:p>
-        </w:tc>
-        <w:tc>
-          <w:tcPr>
-            <w:tcW w:w="850" w:type="dxa"/>
-            <w:shd w:val="clear" w:color="auto" w:fill="FFFFFF" w:themeFill="background1"/>
-          </w:tcPr>
-          <w:p>
-            <w:pPr>
-              <w:jc w:val="center"/>
-              <w:rPr>
-                <w:rFonts w:ascii="Arial" w:hAnsi="Arial" w:cs="Arial"/>
-                <w:szCs w:val="21"/>
-                <w:shd w:val="clear" w:color="auto" w:fill="FFFFFF" w:themeFill="background1"/>
-              </w:rPr>
-            </w:pPr>
-          </w:p>
-        </w:tc>
-        <w:tc>
-          <w:tcPr>
-            <w:tcW w:w="1276" w:type="dxa"/>
-            <w:shd w:val="clear" w:color="auto" w:fill="FFFFFF" w:themeFill="background1"/>
-          </w:tcPr>
-          <w:p>
-            <w:pPr>
-              <w:jc w:val="center"/>
-              <w:rPr>
-                <w:rFonts w:ascii="Arial" w:hAnsi="Arial" w:cs="Arial"/>
-                <w:szCs w:val="21"/>
-                <w:shd w:val="clear" w:color="auto" w:fill="FFFFFF" w:themeFill="background1"/>
-              </w:rPr>
-            </w:pPr>
-          </w:p>
-        </w:tc>
-        <w:tc>
-          <w:tcPr>
-            <w:tcW w:w="1418" w:type="dxa"/>
-            <w:shd w:val="clear" w:color="auto" w:fill="FFFFFF" w:themeFill="background1"/>
-          </w:tcPr>
-          <w:p>
-            <w:pPr>
-              <w:jc w:val="center"/>
-              <w:rPr>
-                <w:rFonts w:ascii="Arial" w:hAnsi="Arial" w:cs="Arial"/>
-                <w:szCs w:val="21"/>
-                <w:shd w:val="clear" w:color="auto" w:fill="FFFFFF" w:themeFill="background1"/>
-              </w:rPr>
-            </w:pPr>
-          </w:p>
-        </w:tc>
-        <w:tc>
-          <w:tcPr>
-            <w:tcW w:w="992" w:type="dxa"/>
-            <w:shd w:val="clear" w:color="auto" w:fill="FFFFFF" w:themeFill="background1"/>
-          </w:tcPr>
-          <w:p>
-            <w:pPr>
-              <w:jc w:val="center"/>
-              <w:rPr>
-                <w:rFonts w:ascii="Arial" w:hAnsi="Arial" w:cs="Arial"/>
-                <w:szCs w:val="21"/>
-                <w:shd w:val="clear" w:color="auto" w:fill="FFFFFF" w:themeFill="background1"/>
-              </w:rPr>
-            </w:pPr>
-          </w:p>
-        </w:tc>
-        <w:tc>
-          <w:tcPr>
-            <w:tcW w:w="1559" w:type="dxa"/>
-            <w:shd w:val="clear" w:color="auto" w:fill="FFFFFF" w:themeFill="background1"/>
-          </w:tcPr>
-          <w:p>
-            <w:pPr>
-              <w:jc w:val="center"/>
-              <w:rPr>
-                <w:rFonts w:ascii="Arial" w:hAnsi="Arial" w:cs="Arial"/>
-                <w:szCs w:val="21"/>
-                <w:shd w:val="clear" w:color="auto" w:fill="FFFFFF" w:themeFill="background1"/>
-              </w:rPr>
-            </w:pPr>
-          </w:p>
-        </w:tc>
-        <w:tc>
-          <w:tcPr>
-            <w:tcW w:w="1276" w:type="dxa"/>
-            <w:shd w:val="clear" w:color="auto" w:fill="FFFFFF" w:themeFill="background1"/>
-          </w:tcPr>
-          <w:p>
-            <w:pPr>
-              <w:jc w:val="center"/>
-              <w:rPr>
-                <w:rFonts w:ascii="Arial" w:hAnsi="Arial" w:cs="Arial"/>
-                <w:szCs w:val="21"/>
-                <w:shd w:val="clear" w:color="auto" w:fill="FFFFFF" w:themeFill="background1"/>
-              </w:rPr>
-            </w:pPr>
-          </w:p>
-        </w:tc>
-        <w:tc>
-          <w:tcPr>
-            <w:tcW w:w="992" w:type="dxa"/>
-            <w:shd w:val="clear" w:color="auto" w:fill="FFFFFF" w:themeFill="background1"/>
-          </w:tcPr>
-          <w:p>
-            <w:pPr>
-              <w:jc w:val="center"/>
-              <w:rPr>
-                <w:rFonts w:ascii="Arial" w:hAnsi="Arial" w:cs="Arial"/>
-                <w:szCs w:val="21"/>
-                <w:shd w:val="clear" w:color="auto" w:fill="FFFFFF" w:themeFill="background1"/>
-              </w:rPr>
-            </w:pPr>
-          </w:p>
-        </w:tc>
-        <w:tc>
-          <w:tcPr>
-            <w:tcW w:w="1418" w:type="dxa"/>
             <w:shd w:val="clear" w:color="auto" w:fill="FFFFFF" w:themeFill="background1"/>
           </w:tcPr>
           <w:p>
@@ -1744,7 +1825,151 @@
         </w:tc>
         <w:tc>
           <w:tcPr>
-            <w:tcW w:w="1560" w:type="dxa"/>
+            <w:tcW w:w="1418" w:type="dxa"/>
+            <w:shd w:val="clear" w:color="auto" w:fill="FFFFFF" w:themeFill="background1"/>
+          </w:tcPr>
+          <w:p>
+            <w:pPr>
+              <w:jc w:val="center"/>
+              <w:rPr>
+                <w:rFonts w:ascii="Arial" w:hAnsi="Arial" w:cs="Arial"/>
+                <w:szCs w:val="21"/>
+                <w:shd w:val="clear" w:color="auto" w:fill="FFFFFF" w:themeFill="background1"/>
+              </w:rPr>
+            </w:pPr>
+          </w:p>
+        </w:tc>
+        <w:tc>
+          <w:tcPr>
+            <w:tcW w:w="1559" w:type="dxa"/>
+            <w:shd w:val="clear" w:color="auto" w:fill="FFFFFF" w:themeFill="background1"/>
+          </w:tcPr>
+          <w:p>
+            <w:pPr>
+              <w:jc w:val="center"/>
+              <w:rPr>
+                <w:rFonts w:ascii="Arial" w:hAnsi="Arial" w:cs="Arial"/>
+                <w:szCs w:val="21"/>
+                <w:shd w:val="clear" w:color="auto" w:fill="FFFFFF" w:themeFill="background1"/>
+              </w:rPr>
+            </w:pPr>
+          </w:p>
+        </w:tc>
+        <w:tc>
+          <w:tcPr>
+            <w:tcW w:w="850" w:type="dxa"/>
+            <w:shd w:val="clear" w:color="auto" w:fill="FFFFFF" w:themeFill="background1"/>
+          </w:tcPr>
+          <w:p>
+            <w:pPr>
+              <w:jc w:val="center"/>
+              <w:rPr>
+                <w:rFonts w:ascii="Arial" w:hAnsi="Arial" w:cs="Arial"/>
+                <w:szCs w:val="21"/>
+                <w:shd w:val="clear" w:color="auto" w:fill="FFFFFF" w:themeFill="background1"/>
+              </w:rPr>
+            </w:pPr>
+          </w:p>
+        </w:tc>
+        <w:tc>
+          <w:tcPr>
+            <w:tcW w:w="1135" w:type="dxa"/>
+            <w:shd w:val="clear" w:color="auto" w:fill="FFFFFF" w:themeFill="background1"/>
+          </w:tcPr>
+          <w:p>
+            <w:pPr>
+              <w:jc w:val="center"/>
+              <w:rPr>
+                <w:rFonts w:ascii="Arial" w:hAnsi="Arial" w:cs="Arial"/>
+                <w:szCs w:val="21"/>
+                <w:shd w:val="clear" w:color="auto" w:fill="FFFFFF" w:themeFill="background1"/>
+              </w:rPr>
+            </w:pPr>
+          </w:p>
+        </w:tc>
+        <w:tc>
+          <w:tcPr>
+            <w:tcW w:w="1275" w:type="dxa"/>
+            <w:shd w:val="clear" w:color="auto" w:fill="FFFFFF" w:themeFill="background1"/>
+          </w:tcPr>
+          <w:p>
+            <w:pPr>
+              <w:jc w:val="center"/>
+              <w:rPr>
+                <w:rFonts w:ascii="Arial" w:hAnsi="Arial" w:cs="Arial"/>
+                <w:szCs w:val="21"/>
+                <w:shd w:val="clear" w:color="auto" w:fill="FFFFFF" w:themeFill="background1"/>
+              </w:rPr>
+            </w:pPr>
+          </w:p>
+        </w:tc>
+        <w:tc>
+          <w:tcPr>
+            <w:tcW w:w="993" w:type="dxa"/>
+            <w:shd w:val="clear" w:color="auto" w:fill="FFFFFF" w:themeFill="background1"/>
+          </w:tcPr>
+          <w:p>
+            <w:pPr>
+              <w:jc w:val="center"/>
+              <w:rPr>
+                <w:rFonts w:ascii="Arial" w:hAnsi="Arial" w:cs="Arial"/>
+                <w:szCs w:val="21"/>
+                <w:shd w:val="clear" w:color="auto" w:fill="FFFFFF" w:themeFill="background1"/>
+              </w:rPr>
+            </w:pPr>
+          </w:p>
+        </w:tc>
+        <w:tc>
+          <w:tcPr>
+            <w:tcW w:w="1701" w:type="dxa"/>
+            <w:shd w:val="clear" w:color="auto" w:fill="FFFFFF" w:themeFill="background1"/>
+          </w:tcPr>
+          <w:p>
+            <w:pPr>
+              <w:jc w:val="center"/>
+              <w:rPr>
+                <w:rFonts w:ascii="Arial" w:hAnsi="Arial" w:cs="Arial"/>
+                <w:szCs w:val="21"/>
+                <w:shd w:val="clear" w:color="auto" w:fill="FFFFFF" w:themeFill="background1"/>
+              </w:rPr>
+            </w:pPr>
+          </w:p>
+        </w:tc>
+        <w:tc>
+          <w:tcPr>
+            <w:tcW w:w="850" w:type="dxa"/>
+            <w:shd w:val="clear" w:color="auto" w:fill="FFFFFF" w:themeFill="background1"/>
+          </w:tcPr>
+          <w:p>
+            <w:pPr>
+              <w:jc w:val="center"/>
+              <w:rPr>
+                <w:rFonts w:ascii="Arial" w:hAnsi="Arial" w:cs="Arial"/>
+                <w:szCs w:val="21"/>
+                <w:shd w:val="clear" w:color="auto" w:fill="FFFFFF" w:themeFill="background1"/>
+              </w:rPr>
+            </w:pPr>
+          </w:p>
+        </w:tc>
+        <w:tc>
+          <w:tcPr>
+            <w:tcW w:w="992" w:type="dxa"/>
+            <w:shd w:val="clear" w:color="auto" w:fill="FFFFFF" w:themeFill="background1"/>
+          </w:tcPr>
+          <w:p>
+            <w:pPr>
+              <w:jc w:val="center"/>
+              <w:rPr>
+                <w:rFonts w:ascii="Arial" w:hAnsi="Arial" w:cs="Arial"/>
+                <w:szCs w:val="21"/>
+                <w:shd w:val="clear" w:color="auto" w:fill="FFFFFF" w:themeFill="background1"/>
+              </w:rPr>
+            </w:pPr>
+          </w:p>
+        </w:tc>
+        <w:tc>
+          <w:tcPr>
+            <w:tcW w:w="1418" w:type="dxa"/>
             <w:shd w:val="clear" w:color="auto" w:fill="FFFFFF" w:themeFill="background1"/>
           </w:tcPr>
           <w:p>
@@ -1761,134 +1986,6 @@
         <w:tc>
           <w:tcPr>
             <w:tcW w:w="1417" w:type="dxa"/>
-            <w:shd w:val="clear" w:color="auto" w:fill="FFFFFF" w:themeFill="background1"/>
-          </w:tcPr>
-          <w:p>
-            <w:pPr>
-              <w:jc w:val="center"/>
-              <w:rPr>
-                <w:rFonts w:ascii="Arial" w:hAnsi="Arial" w:cs="Arial"/>
-                <w:szCs w:val="21"/>
-                <w:shd w:val="clear" w:color="auto" w:fill="FFFFFF" w:themeFill="background1"/>
-              </w:rPr>
-            </w:pPr>
-          </w:p>
-        </w:tc>
-        <w:tc>
-          <w:tcPr>
-            <w:tcW w:w="850" w:type="dxa"/>
-            <w:shd w:val="clear" w:color="auto" w:fill="FFFFFF" w:themeFill="background1"/>
-          </w:tcPr>
-          <w:p>
-            <w:pPr>
-              <w:jc w:val="center"/>
-              <w:rPr>
-                <w:rFonts w:ascii="Arial" w:hAnsi="Arial" w:cs="Arial"/>
-                <w:szCs w:val="21"/>
-                <w:shd w:val="clear" w:color="auto" w:fill="FFFFFF" w:themeFill="background1"/>
-              </w:rPr>
-            </w:pPr>
-          </w:p>
-        </w:tc>
-        <w:tc>
-          <w:tcPr>
-            <w:tcW w:w="1276" w:type="dxa"/>
-            <w:shd w:val="clear" w:color="auto" w:fill="FFFFFF" w:themeFill="background1"/>
-          </w:tcPr>
-          <w:p>
-            <w:pPr>
-              <w:jc w:val="center"/>
-              <w:rPr>
-                <w:rFonts w:ascii="Arial" w:hAnsi="Arial" w:cs="Arial"/>
-                <w:szCs w:val="21"/>
-                <w:shd w:val="clear" w:color="auto" w:fill="FFFFFF" w:themeFill="background1"/>
-              </w:rPr>
-            </w:pPr>
-          </w:p>
-        </w:tc>
-        <w:tc>
-          <w:tcPr>
-            <w:tcW w:w="1418" w:type="dxa"/>
-            <w:shd w:val="clear" w:color="auto" w:fill="FFFFFF" w:themeFill="background1"/>
-          </w:tcPr>
-          <w:p>
-            <w:pPr>
-              <w:jc w:val="center"/>
-              <w:rPr>
-                <w:rFonts w:ascii="Arial" w:hAnsi="Arial" w:cs="Arial"/>
-                <w:szCs w:val="21"/>
-                <w:shd w:val="clear" w:color="auto" w:fill="FFFFFF" w:themeFill="background1"/>
-              </w:rPr>
-            </w:pPr>
-          </w:p>
-        </w:tc>
-        <w:tc>
-          <w:tcPr>
-            <w:tcW w:w="992" w:type="dxa"/>
-            <w:shd w:val="clear" w:color="auto" w:fill="FFFFFF" w:themeFill="background1"/>
-          </w:tcPr>
-          <w:p>
-            <w:pPr>
-              <w:jc w:val="center"/>
-              <w:rPr>
-                <w:rFonts w:ascii="Arial" w:hAnsi="Arial" w:cs="Arial"/>
-                <w:szCs w:val="21"/>
-                <w:shd w:val="clear" w:color="auto" w:fill="FFFFFF" w:themeFill="background1"/>
-              </w:rPr>
-            </w:pPr>
-          </w:p>
-        </w:tc>
-        <w:tc>
-          <w:tcPr>
-            <w:tcW w:w="1559" w:type="dxa"/>
-            <w:shd w:val="clear" w:color="auto" w:fill="FFFFFF" w:themeFill="background1"/>
-          </w:tcPr>
-          <w:p>
-            <w:pPr>
-              <w:jc w:val="center"/>
-              <w:rPr>
-                <w:rFonts w:ascii="Arial" w:hAnsi="Arial" w:cs="Arial"/>
-                <w:szCs w:val="21"/>
-                <w:shd w:val="clear" w:color="auto" w:fill="FFFFFF" w:themeFill="background1"/>
-              </w:rPr>
-            </w:pPr>
-          </w:p>
-        </w:tc>
-        <w:tc>
-          <w:tcPr>
-            <w:tcW w:w="1276" w:type="dxa"/>
-            <w:shd w:val="clear" w:color="auto" w:fill="FFFFFF" w:themeFill="background1"/>
-          </w:tcPr>
-          <w:p>
-            <w:pPr>
-              <w:jc w:val="center"/>
-              <w:rPr>
-                <w:rFonts w:ascii="Arial" w:hAnsi="Arial" w:cs="Arial"/>
-                <w:szCs w:val="21"/>
-                <w:shd w:val="clear" w:color="auto" w:fill="FFFFFF" w:themeFill="background1"/>
-              </w:rPr>
-            </w:pPr>
-          </w:p>
-        </w:tc>
-        <w:tc>
-          <w:tcPr>
-            <w:tcW w:w="992" w:type="dxa"/>
-            <w:shd w:val="clear" w:color="auto" w:fill="FFFFFF" w:themeFill="background1"/>
-          </w:tcPr>
-          <w:p>
-            <w:pPr>
-              <w:jc w:val="center"/>
-              <w:rPr>
-                <w:rFonts w:ascii="Arial" w:hAnsi="Arial" w:cs="Arial"/>
-                <w:szCs w:val="21"/>
-                <w:shd w:val="clear" w:color="auto" w:fill="FFFFFF" w:themeFill="background1"/>
-              </w:rPr>
-            </w:pPr>
-          </w:p>
-        </w:tc>
-        <w:tc>
-          <w:tcPr>
-            <w:tcW w:w="1418" w:type="dxa"/>
             <w:shd w:val="clear" w:color="auto" w:fill="FFFFFF" w:themeFill="background1"/>
           </w:tcPr>
           <w:p>
@@ -1980,7 +2077,151 @@
         </w:tc>
         <w:tc>
           <w:tcPr>
-            <w:tcW w:w="1560" w:type="dxa"/>
+            <w:tcW w:w="1418" w:type="dxa"/>
+            <w:shd w:val="clear" w:color="auto" w:fill="FFFFFF" w:themeFill="background1"/>
+          </w:tcPr>
+          <w:p>
+            <w:pPr>
+              <w:jc w:val="center"/>
+              <w:rPr>
+                <w:rFonts w:ascii="Arial" w:hAnsi="Arial" w:cs="Arial"/>
+                <w:szCs w:val="21"/>
+                <w:shd w:val="clear" w:color="auto" w:fill="FFFFFF" w:themeFill="background1"/>
+              </w:rPr>
+            </w:pPr>
+          </w:p>
+        </w:tc>
+        <w:tc>
+          <w:tcPr>
+            <w:tcW w:w="1559" w:type="dxa"/>
+            <w:shd w:val="clear" w:color="auto" w:fill="FFFFFF" w:themeFill="background1"/>
+          </w:tcPr>
+          <w:p>
+            <w:pPr>
+              <w:jc w:val="center"/>
+              <w:rPr>
+                <w:rFonts w:ascii="Arial" w:hAnsi="Arial" w:cs="Arial"/>
+                <w:szCs w:val="21"/>
+                <w:shd w:val="clear" w:color="auto" w:fill="FFFFFF" w:themeFill="background1"/>
+              </w:rPr>
+            </w:pPr>
+          </w:p>
+        </w:tc>
+        <w:tc>
+          <w:tcPr>
+            <w:tcW w:w="850" w:type="dxa"/>
+            <w:shd w:val="clear" w:color="auto" w:fill="FFFFFF" w:themeFill="background1"/>
+          </w:tcPr>
+          <w:p>
+            <w:pPr>
+              <w:jc w:val="center"/>
+              <w:rPr>
+                <w:rFonts w:ascii="Arial" w:hAnsi="Arial" w:cs="Arial"/>
+                <w:szCs w:val="21"/>
+                <w:shd w:val="clear" w:color="auto" w:fill="FFFFFF" w:themeFill="background1"/>
+              </w:rPr>
+            </w:pPr>
+          </w:p>
+        </w:tc>
+        <w:tc>
+          <w:tcPr>
+            <w:tcW w:w="1135" w:type="dxa"/>
+            <w:shd w:val="clear" w:color="auto" w:fill="FFFFFF" w:themeFill="background1"/>
+          </w:tcPr>
+          <w:p>
+            <w:pPr>
+              <w:jc w:val="center"/>
+              <w:rPr>
+                <w:rFonts w:ascii="Arial" w:hAnsi="Arial" w:cs="Arial"/>
+                <w:szCs w:val="21"/>
+                <w:shd w:val="clear" w:color="auto" w:fill="FFFFFF" w:themeFill="background1"/>
+              </w:rPr>
+            </w:pPr>
+          </w:p>
+        </w:tc>
+        <w:tc>
+          <w:tcPr>
+            <w:tcW w:w="1275" w:type="dxa"/>
+            <w:shd w:val="clear" w:color="auto" w:fill="FFFFFF" w:themeFill="background1"/>
+          </w:tcPr>
+          <w:p>
+            <w:pPr>
+              <w:jc w:val="center"/>
+              <w:rPr>
+                <w:rFonts w:ascii="Arial" w:hAnsi="Arial" w:cs="Arial"/>
+                <w:szCs w:val="21"/>
+                <w:shd w:val="clear" w:color="auto" w:fill="FFFFFF" w:themeFill="background1"/>
+              </w:rPr>
+            </w:pPr>
+          </w:p>
+        </w:tc>
+        <w:tc>
+          <w:tcPr>
+            <w:tcW w:w="993" w:type="dxa"/>
+            <w:shd w:val="clear" w:color="auto" w:fill="FFFFFF" w:themeFill="background1"/>
+          </w:tcPr>
+          <w:p>
+            <w:pPr>
+              <w:jc w:val="center"/>
+              <w:rPr>
+                <w:rFonts w:ascii="Arial" w:hAnsi="Arial" w:cs="Arial"/>
+                <w:szCs w:val="21"/>
+                <w:shd w:val="clear" w:color="auto" w:fill="FFFFFF" w:themeFill="background1"/>
+              </w:rPr>
+            </w:pPr>
+          </w:p>
+        </w:tc>
+        <w:tc>
+          <w:tcPr>
+            <w:tcW w:w="1701" w:type="dxa"/>
+            <w:shd w:val="clear" w:color="auto" w:fill="FFFFFF" w:themeFill="background1"/>
+          </w:tcPr>
+          <w:p>
+            <w:pPr>
+              <w:jc w:val="center"/>
+              <w:rPr>
+                <w:rFonts w:ascii="Arial" w:hAnsi="Arial" w:cs="Arial"/>
+                <w:szCs w:val="21"/>
+                <w:shd w:val="clear" w:color="auto" w:fill="FFFFFF" w:themeFill="background1"/>
+              </w:rPr>
+            </w:pPr>
+          </w:p>
+        </w:tc>
+        <w:tc>
+          <w:tcPr>
+            <w:tcW w:w="850" w:type="dxa"/>
+            <w:shd w:val="clear" w:color="auto" w:fill="FFFFFF" w:themeFill="background1"/>
+          </w:tcPr>
+          <w:p>
+            <w:pPr>
+              <w:jc w:val="center"/>
+              <w:rPr>
+                <w:rFonts w:ascii="Arial" w:hAnsi="Arial" w:cs="Arial"/>
+                <w:szCs w:val="21"/>
+                <w:shd w:val="clear" w:color="auto" w:fill="FFFFFF" w:themeFill="background1"/>
+              </w:rPr>
+            </w:pPr>
+          </w:p>
+        </w:tc>
+        <w:tc>
+          <w:tcPr>
+            <w:tcW w:w="992" w:type="dxa"/>
+            <w:shd w:val="clear" w:color="auto" w:fill="FFFFFF" w:themeFill="background1"/>
+          </w:tcPr>
+          <w:p>
+            <w:pPr>
+              <w:jc w:val="center"/>
+              <w:rPr>
+                <w:rFonts w:ascii="Arial" w:hAnsi="Arial" w:cs="Arial"/>
+                <w:szCs w:val="21"/>
+                <w:shd w:val="clear" w:color="auto" w:fill="FFFFFF" w:themeFill="background1"/>
+              </w:rPr>
+            </w:pPr>
+          </w:p>
+        </w:tc>
+        <w:tc>
+          <w:tcPr>
+            <w:tcW w:w="1418" w:type="dxa"/>
             <w:shd w:val="clear" w:color="auto" w:fill="FFFFFF" w:themeFill="background1"/>
           </w:tcPr>
           <w:p>
@@ -1997,134 +2238,6 @@
         <w:tc>
           <w:tcPr>
             <w:tcW w:w="1417" w:type="dxa"/>
-            <w:shd w:val="clear" w:color="auto" w:fill="FFFFFF" w:themeFill="background1"/>
-          </w:tcPr>
-          <w:p>
-            <w:pPr>
-              <w:jc w:val="center"/>
-              <w:rPr>
-                <w:rFonts w:ascii="Arial" w:hAnsi="Arial" w:cs="Arial"/>
-                <w:szCs w:val="21"/>
-                <w:shd w:val="clear" w:color="auto" w:fill="FFFFFF" w:themeFill="background1"/>
-              </w:rPr>
-            </w:pPr>
-          </w:p>
-        </w:tc>
-        <w:tc>
-          <w:tcPr>
-            <w:tcW w:w="850" w:type="dxa"/>
-            <w:shd w:val="clear" w:color="auto" w:fill="FFFFFF" w:themeFill="background1"/>
-          </w:tcPr>
-          <w:p>
-            <w:pPr>
-              <w:jc w:val="center"/>
-              <w:rPr>
-                <w:rFonts w:ascii="Arial" w:hAnsi="Arial" w:cs="Arial"/>
-                <w:szCs w:val="21"/>
-                <w:shd w:val="clear" w:color="auto" w:fill="FFFFFF" w:themeFill="background1"/>
-              </w:rPr>
-            </w:pPr>
-          </w:p>
-        </w:tc>
-        <w:tc>
-          <w:tcPr>
-            <w:tcW w:w="1276" w:type="dxa"/>
-            <w:shd w:val="clear" w:color="auto" w:fill="FFFFFF" w:themeFill="background1"/>
-          </w:tcPr>
-          <w:p>
-            <w:pPr>
-              <w:jc w:val="center"/>
-              <w:rPr>
-                <w:rFonts w:ascii="Arial" w:hAnsi="Arial" w:cs="Arial"/>
-                <w:szCs w:val="21"/>
-                <w:shd w:val="clear" w:color="auto" w:fill="FFFFFF" w:themeFill="background1"/>
-              </w:rPr>
-            </w:pPr>
-          </w:p>
-        </w:tc>
-        <w:tc>
-          <w:tcPr>
-            <w:tcW w:w="1418" w:type="dxa"/>
-            <w:shd w:val="clear" w:color="auto" w:fill="FFFFFF" w:themeFill="background1"/>
-          </w:tcPr>
-          <w:p>
-            <w:pPr>
-              <w:jc w:val="center"/>
-              <w:rPr>
-                <w:rFonts w:ascii="Arial" w:hAnsi="Arial" w:cs="Arial"/>
-                <w:szCs w:val="21"/>
-                <w:shd w:val="clear" w:color="auto" w:fill="FFFFFF" w:themeFill="background1"/>
-              </w:rPr>
-            </w:pPr>
-          </w:p>
-        </w:tc>
-        <w:tc>
-          <w:tcPr>
-            <w:tcW w:w="992" w:type="dxa"/>
-            <w:shd w:val="clear" w:color="auto" w:fill="FFFFFF" w:themeFill="background1"/>
-          </w:tcPr>
-          <w:p>
-            <w:pPr>
-              <w:jc w:val="center"/>
-              <w:rPr>
-                <w:rFonts w:ascii="Arial" w:hAnsi="Arial" w:cs="Arial"/>
-                <w:szCs w:val="21"/>
-                <w:shd w:val="clear" w:color="auto" w:fill="FFFFFF" w:themeFill="background1"/>
-              </w:rPr>
-            </w:pPr>
-          </w:p>
-        </w:tc>
-        <w:tc>
-          <w:tcPr>
-            <w:tcW w:w="1559" w:type="dxa"/>
-            <w:shd w:val="clear" w:color="auto" w:fill="FFFFFF" w:themeFill="background1"/>
-          </w:tcPr>
-          <w:p>
-            <w:pPr>
-              <w:jc w:val="center"/>
-              <w:rPr>
-                <w:rFonts w:ascii="Arial" w:hAnsi="Arial" w:cs="Arial"/>
-                <w:szCs w:val="21"/>
-                <w:shd w:val="clear" w:color="auto" w:fill="FFFFFF" w:themeFill="background1"/>
-              </w:rPr>
-            </w:pPr>
-          </w:p>
-        </w:tc>
-        <w:tc>
-          <w:tcPr>
-            <w:tcW w:w="1276" w:type="dxa"/>
-            <w:shd w:val="clear" w:color="auto" w:fill="FFFFFF" w:themeFill="background1"/>
-          </w:tcPr>
-          <w:p>
-            <w:pPr>
-              <w:jc w:val="center"/>
-              <w:rPr>
-                <w:rFonts w:ascii="Arial" w:hAnsi="Arial" w:cs="Arial"/>
-                <w:szCs w:val="21"/>
-                <w:shd w:val="clear" w:color="auto" w:fill="FFFFFF" w:themeFill="background1"/>
-              </w:rPr>
-            </w:pPr>
-          </w:p>
-        </w:tc>
-        <w:tc>
-          <w:tcPr>
-            <w:tcW w:w="992" w:type="dxa"/>
-            <w:shd w:val="clear" w:color="auto" w:fill="FFFFFF" w:themeFill="background1"/>
-          </w:tcPr>
-          <w:p>
-            <w:pPr>
-              <w:jc w:val="center"/>
-              <w:rPr>
-                <w:rFonts w:ascii="Arial" w:hAnsi="Arial" w:cs="Arial"/>
-                <w:szCs w:val="21"/>
-                <w:shd w:val="clear" w:color="auto" w:fill="FFFFFF" w:themeFill="background1"/>
-              </w:rPr>
-            </w:pPr>
-          </w:p>
-        </w:tc>
-        <w:tc>
-          <w:tcPr>
-            <w:tcW w:w="1418" w:type="dxa"/>
             <w:shd w:val="clear" w:color="auto" w:fill="FFFFFF" w:themeFill="background1"/>
           </w:tcPr>
           <w:p>
@@ -2212,7 +2325,151 @@
         </w:tc>
         <w:tc>
           <w:tcPr>
-            <w:tcW w:w="1560" w:type="dxa"/>
+            <w:tcW w:w="1418" w:type="dxa"/>
+            <w:shd w:val="clear" w:color="auto" w:fill="FFFFFF" w:themeFill="background1"/>
+          </w:tcPr>
+          <w:p>
+            <w:pPr>
+              <w:jc w:val="center"/>
+              <w:rPr>
+                <w:rFonts w:ascii="Arial" w:hAnsi="Arial" w:cs="Arial"/>
+                <w:szCs w:val="21"/>
+                <w:shd w:val="clear" w:color="auto" w:fill="FFFFFF" w:themeFill="background1"/>
+              </w:rPr>
+            </w:pPr>
+          </w:p>
+        </w:tc>
+        <w:tc>
+          <w:tcPr>
+            <w:tcW w:w="1559" w:type="dxa"/>
+            <w:shd w:val="clear" w:color="auto" w:fill="FFFFFF" w:themeFill="background1"/>
+          </w:tcPr>
+          <w:p>
+            <w:pPr>
+              <w:jc w:val="center"/>
+              <w:rPr>
+                <w:rFonts w:ascii="Arial" w:hAnsi="Arial" w:cs="Arial"/>
+                <w:szCs w:val="21"/>
+                <w:shd w:val="clear" w:color="auto" w:fill="FFFFFF" w:themeFill="background1"/>
+              </w:rPr>
+            </w:pPr>
+          </w:p>
+        </w:tc>
+        <w:tc>
+          <w:tcPr>
+            <w:tcW w:w="850" w:type="dxa"/>
+            <w:shd w:val="clear" w:color="auto" w:fill="FFFFFF" w:themeFill="background1"/>
+          </w:tcPr>
+          <w:p>
+            <w:pPr>
+              <w:jc w:val="center"/>
+              <w:rPr>
+                <w:rFonts w:ascii="Arial" w:hAnsi="Arial" w:cs="Arial"/>
+                <w:szCs w:val="21"/>
+                <w:shd w:val="clear" w:color="auto" w:fill="FFFFFF" w:themeFill="background1"/>
+              </w:rPr>
+            </w:pPr>
+          </w:p>
+        </w:tc>
+        <w:tc>
+          <w:tcPr>
+            <w:tcW w:w="1135" w:type="dxa"/>
+            <w:shd w:val="clear" w:color="auto" w:fill="FFFFFF" w:themeFill="background1"/>
+          </w:tcPr>
+          <w:p>
+            <w:pPr>
+              <w:jc w:val="center"/>
+              <w:rPr>
+                <w:rFonts w:ascii="Arial" w:hAnsi="Arial" w:cs="Arial"/>
+                <w:szCs w:val="21"/>
+                <w:shd w:val="clear" w:color="auto" w:fill="FFFFFF" w:themeFill="background1"/>
+              </w:rPr>
+            </w:pPr>
+          </w:p>
+        </w:tc>
+        <w:tc>
+          <w:tcPr>
+            <w:tcW w:w="1275" w:type="dxa"/>
+            <w:shd w:val="clear" w:color="auto" w:fill="FFFFFF" w:themeFill="background1"/>
+          </w:tcPr>
+          <w:p>
+            <w:pPr>
+              <w:jc w:val="center"/>
+              <w:rPr>
+                <w:rFonts w:ascii="Arial" w:hAnsi="Arial" w:cs="Arial"/>
+                <w:szCs w:val="21"/>
+                <w:shd w:val="clear" w:color="auto" w:fill="FFFFFF" w:themeFill="background1"/>
+              </w:rPr>
+            </w:pPr>
+          </w:p>
+        </w:tc>
+        <w:tc>
+          <w:tcPr>
+            <w:tcW w:w="993" w:type="dxa"/>
+            <w:shd w:val="clear" w:color="auto" w:fill="FFFFFF" w:themeFill="background1"/>
+          </w:tcPr>
+          <w:p>
+            <w:pPr>
+              <w:jc w:val="center"/>
+              <w:rPr>
+                <w:rFonts w:ascii="Arial" w:hAnsi="Arial" w:cs="Arial"/>
+                <w:szCs w:val="21"/>
+                <w:shd w:val="clear" w:color="auto" w:fill="FFFFFF" w:themeFill="background1"/>
+              </w:rPr>
+            </w:pPr>
+          </w:p>
+        </w:tc>
+        <w:tc>
+          <w:tcPr>
+            <w:tcW w:w="1701" w:type="dxa"/>
+            <w:shd w:val="clear" w:color="auto" w:fill="FFFFFF" w:themeFill="background1"/>
+          </w:tcPr>
+          <w:p>
+            <w:pPr>
+              <w:jc w:val="center"/>
+              <w:rPr>
+                <w:rFonts w:ascii="Arial" w:hAnsi="Arial" w:cs="Arial"/>
+                <w:szCs w:val="21"/>
+                <w:shd w:val="clear" w:color="auto" w:fill="FFFFFF" w:themeFill="background1"/>
+              </w:rPr>
+            </w:pPr>
+          </w:p>
+        </w:tc>
+        <w:tc>
+          <w:tcPr>
+            <w:tcW w:w="850" w:type="dxa"/>
+            <w:shd w:val="clear" w:color="auto" w:fill="FFFFFF" w:themeFill="background1"/>
+          </w:tcPr>
+          <w:p>
+            <w:pPr>
+              <w:jc w:val="center"/>
+              <w:rPr>
+                <w:rFonts w:ascii="Arial" w:hAnsi="Arial" w:cs="Arial"/>
+                <w:szCs w:val="21"/>
+                <w:shd w:val="clear" w:color="auto" w:fill="FFFFFF" w:themeFill="background1"/>
+              </w:rPr>
+            </w:pPr>
+          </w:p>
+        </w:tc>
+        <w:tc>
+          <w:tcPr>
+            <w:tcW w:w="992" w:type="dxa"/>
+            <w:shd w:val="clear" w:color="auto" w:fill="FFFFFF" w:themeFill="background1"/>
+          </w:tcPr>
+          <w:p>
+            <w:pPr>
+              <w:jc w:val="center"/>
+              <w:rPr>
+                <w:rFonts w:ascii="Arial" w:hAnsi="Arial" w:cs="Arial"/>
+                <w:szCs w:val="21"/>
+                <w:shd w:val="clear" w:color="auto" w:fill="FFFFFF" w:themeFill="background1"/>
+              </w:rPr>
+            </w:pPr>
+          </w:p>
+        </w:tc>
+        <w:tc>
+          <w:tcPr>
+            <w:tcW w:w="1418" w:type="dxa"/>
             <w:shd w:val="clear" w:color="auto" w:fill="FFFFFF" w:themeFill="background1"/>
           </w:tcPr>
           <w:p>
@@ -2229,134 +2486,6 @@
         <w:tc>
           <w:tcPr>
             <w:tcW w:w="1417" w:type="dxa"/>
-            <w:shd w:val="clear" w:color="auto" w:fill="FFFFFF" w:themeFill="background1"/>
-          </w:tcPr>
-          <w:p>
-            <w:pPr>
-              <w:jc w:val="center"/>
-              <w:rPr>
-                <w:rFonts w:ascii="Arial" w:hAnsi="Arial" w:cs="Arial"/>
-                <w:szCs w:val="21"/>
-                <w:shd w:val="clear" w:color="auto" w:fill="FFFFFF" w:themeFill="background1"/>
-              </w:rPr>
-            </w:pPr>
-          </w:p>
-        </w:tc>
-        <w:tc>
-          <w:tcPr>
-            <w:tcW w:w="850" w:type="dxa"/>
-            <w:shd w:val="clear" w:color="auto" w:fill="FFFFFF" w:themeFill="background1"/>
-          </w:tcPr>
-          <w:p>
-            <w:pPr>
-              <w:jc w:val="center"/>
-              <w:rPr>
-                <w:rFonts w:ascii="Arial" w:hAnsi="Arial" w:cs="Arial"/>
-                <w:szCs w:val="21"/>
-                <w:shd w:val="clear" w:color="auto" w:fill="FFFFFF" w:themeFill="background1"/>
-              </w:rPr>
-            </w:pPr>
-          </w:p>
-        </w:tc>
-        <w:tc>
-          <w:tcPr>
-            <w:tcW w:w="1276" w:type="dxa"/>
-            <w:shd w:val="clear" w:color="auto" w:fill="FFFFFF" w:themeFill="background1"/>
-          </w:tcPr>
-          <w:p>
-            <w:pPr>
-              <w:jc w:val="center"/>
-              <w:rPr>
-                <w:rFonts w:ascii="Arial" w:hAnsi="Arial" w:cs="Arial"/>
-                <w:szCs w:val="21"/>
-                <w:shd w:val="clear" w:color="auto" w:fill="FFFFFF" w:themeFill="background1"/>
-              </w:rPr>
-            </w:pPr>
-          </w:p>
-        </w:tc>
-        <w:tc>
-          <w:tcPr>
-            <w:tcW w:w="1418" w:type="dxa"/>
-            <w:shd w:val="clear" w:color="auto" w:fill="FFFFFF" w:themeFill="background1"/>
-          </w:tcPr>
-          <w:p>
-            <w:pPr>
-              <w:jc w:val="center"/>
-              <w:rPr>
-                <w:rFonts w:ascii="Arial" w:hAnsi="Arial" w:cs="Arial"/>
-                <w:szCs w:val="21"/>
-                <w:shd w:val="clear" w:color="auto" w:fill="FFFFFF" w:themeFill="background1"/>
-              </w:rPr>
-            </w:pPr>
-          </w:p>
-        </w:tc>
-        <w:tc>
-          <w:tcPr>
-            <w:tcW w:w="992" w:type="dxa"/>
-            <w:shd w:val="clear" w:color="auto" w:fill="FFFFFF" w:themeFill="background1"/>
-          </w:tcPr>
-          <w:p>
-            <w:pPr>
-              <w:jc w:val="center"/>
-              <w:rPr>
-                <w:rFonts w:ascii="Arial" w:hAnsi="Arial" w:cs="Arial"/>
-                <w:szCs w:val="21"/>
-                <w:shd w:val="clear" w:color="auto" w:fill="FFFFFF" w:themeFill="background1"/>
-              </w:rPr>
-            </w:pPr>
-          </w:p>
-        </w:tc>
-        <w:tc>
-          <w:tcPr>
-            <w:tcW w:w="1559" w:type="dxa"/>
-            <w:shd w:val="clear" w:color="auto" w:fill="FFFFFF" w:themeFill="background1"/>
-          </w:tcPr>
-          <w:p>
-            <w:pPr>
-              <w:jc w:val="center"/>
-              <w:rPr>
-                <w:rFonts w:ascii="Arial" w:hAnsi="Arial" w:cs="Arial"/>
-                <w:szCs w:val="21"/>
-                <w:shd w:val="clear" w:color="auto" w:fill="FFFFFF" w:themeFill="background1"/>
-              </w:rPr>
-            </w:pPr>
-          </w:p>
-        </w:tc>
-        <w:tc>
-          <w:tcPr>
-            <w:tcW w:w="1276" w:type="dxa"/>
-            <w:shd w:val="clear" w:color="auto" w:fill="FFFFFF" w:themeFill="background1"/>
-          </w:tcPr>
-          <w:p>
-            <w:pPr>
-              <w:jc w:val="center"/>
-              <w:rPr>
-                <w:rFonts w:ascii="Arial" w:hAnsi="Arial" w:cs="Arial"/>
-                <w:szCs w:val="21"/>
-                <w:shd w:val="clear" w:color="auto" w:fill="FFFFFF" w:themeFill="background1"/>
-              </w:rPr>
-            </w:pPr>
-          </w:p>
-        </w:tc>
-        <w:tc>
-          <w:tcPr>
-            <w:tcW w:w="992" w:type="dxa"/>
-            <w:shd w:val="clear" w:color="auto" w:fill="FFFFFF" w:themeFill="background1"/>
-          </w:tcPr>
-          <w:p>
-            <w:pPr>
-              <w:jc w:val="center"/>
-              <w:rPr>
-                <w:rFonts w:ascii="Arial" w:hAnsi="Arial" w:cs="Arial"/>
-                <w:szCs w:val="21"/>
-                <w:shd w:val="clear" w:color="auto" w:fill="FFFFFF" w:themeFill="background1"/>
-              </w:rPr>
-            </w:pPr>
-          </w:p>
-        </w:tc>
-        <w:tc>
-          <w:tcPr>
-            <w:tcW w:w="1418" w:type="dxa"/>
             <w:shd w:val="clear" w:color="auto" w:fill="FFFFFF" w:themeFill="background1"/>
           </w:tcPr>
           <w:p>
@@ -2448,7 +2577,151 @@
         </w:tc>
         <w:tc>
           <w:tcPr>
-            <w:tcW w:w="1560" w:type="dxa"/>
+            <w:tcW w:w="1418" w:type="dxa"/>
+            <w:shd w:val="clear" w:color="auto" w:fill="FFFFFF" w:themeFill="background1"/>
+          </w:tcPr>
+          <w:p>
+            <w:pPr>
+              <w:jc w:val="center"/>
+              <w:rPr>
+                <w:rFonts w:ascii="Arial" w:hAnsi="Arial" w:cs="Arial"/>
+                <w:szCs w:val="21"/>
+                <w:shd w:val="clear" w:color="auto" w:fill="FFFFFF" w:themeFill="background1"/>
+              </w:rPr>
+            </w:pPr>
+          </w:p>
+        </w:tc>
+        <w:tc>
+          <w:tcPr>
+            <w:tcW w:w="1559" w:type="dxa"/>
+            <w:shd w:val="clear" w:color="auto" w:fill="FFFFFF" w:themeFill="background1"/>
+          </w:tcPr>
+          <w:p>
+            <w:pPr>
+              <w:jc w:val="center"/>
+              <w:rPr>
+                <w:rFonts w:ascii="Arial" w:hAnsi="Arial" w:cs="Arial"/>
+                <w:szCs w:val="21"/>
+                <w:shd w:val="clear" w:color="auto" w:fill="FFFFFF" w:themeFill="background1"/>
+              </w:rPr>
+            </w:pPr>
+          </w:p>
+        </w:tc>
+        <w:tc>
+          <w:tcPr>
+            <w:tcW w:w="850" w:type="dxa"/>
+            <w:shd w:val="clear" w:color="auto" w:fill="FFFFFF" w:themeFill="background1"/>
+          </w:tcPr>
+          <w:p>
+            <w:pPr>
+              <w:jc w:val="center"/>
+              <w:rPr>
+                <w:rFonts w:ascii="Arial" w:hAnsi="Arial" w:cs="Arial"/>
+                <w:szCs w:val="21"/>
+                <w:shd w:val="clear" w:color="auto" w:fill="FFFFFF" w:themeFill="background1"/>
+              </w:rPr>
+            </w:pPr>
+          </w:p>
+        </w:tc>
+        <w:tc>
+          <w:tcPr>
+            <w:tcW w:w="1135" w:type="dxa"/>
+            <w:shd w:val="clear" w:color="auto" w:fill="FFFFFF" w:themeFill="background1"/>
+          </w:tcPr>
+          <w:p>
+            <w:pPr>
+              <w:jc w:val="center"/>
+              <w:rPr>
+                <w:rFonts w:ascii="Arial" w:hAnsi="Arial" w:cs="Arial"/>
+                <w:szCs w:val="21"/>
+                <w:shd w:val="clear" w:color="auto" w:fill="FFFFFF" w:themeFill="background1"/>
+              </w:rPr>
+            </w:pPr>
+          </w:p>
+        </w:tc>
+        <w:tc>
+          <w:tcPr>
+            <w:tcW w:w="1275" w:type="dxa"/>
+            <w:shd w:val="clear" w:color="auto" w:fill="FFFFFF" w:themeFill="background1"/>
+          </w:tcPr>
+          <w:p>
+            <w:pPr>
+              <w:jc w:val="center"/>
+              <w:rPr>
+                <w:rFonts w:ascii="Arial" w:hAnsi="Arial" w:cs="Arial"/>
+                <w:szCs w:val="21"/>
+                <w:shd w:val="clear" w:color="auto" w:fill="FFFFFF" w:themeFill="background1"/>
+              </w:rPr>
+            </w:pPr>
+          </w:p>
+        </w:tc>
+        <w:tc>
+          <w:tcPr>
+            <w:tcW w:w="993" w:type="dxa"/>
+            <w:shd w:val="clear" w:color="auto" w:fill="FFFFFF" w:themeFill="background1"/>
+          </w:tcPr>
+          <w:p>
+            <w:pPr>
+              <w:jc w:val="center"/>
+              <w:rPr>
+                <w:rFonts w:ascii="Arial" w:hAnsi="Arial" w:cs="Arial"/>
+                <w:szCs w:val="21"/>
+                <w:shd w:val="clear" w:color="auto" w:fill="FFFFFF" w:themeFill="background1"/>
+              </w:rPr>
+            </w:pPr>
+          </w:p>
+        </w:tc>
+        <w:tc>
+          <w:tcPr>
+            <w:tcW w:w="1701" w:type="dxa"/>
+            <w:shd w:val="clear" w:color="auto" w:fill="FFFFFF" w:themeFill="background1"/>
+          </w:tcPr>
+          <w:p>
+            <w:pPr>
+              <w:jc w:val="center"/>
+              <w:rPr>
+                <w:rFonts w:ascii="Arial" w:hAnsi="Arial" w:cs="Arial"/>
+                <w:szCs w:val="21"/>
+                <w:shd w:val="clear" w:color="auto" w:fill="FFFFFF" w:themeFill="background1"/>
+              </w:rPr>
+            </w:pPr>
+          </w:p>
+        </w:tc>
+        <w:tc>
+          <w:tcPr>
+            <w:tcW w:w="850" w:type="dxa"/>
+            <w:shd w:val="clear" w:color="auto" w:fill="FFFFFF" w:themeFill="background1"/>
+          </w:tcPr>
+          <w:p>
+            <w:pPr>
+              <w:jc w:val="center"/>
+              <w:rPr>
+                <w:rFonts w:ascii="Arial" w:hAnsi="Arial" w:cs="Arial"/>
+                <w:szCs w:val="21"/>
+                <w:shd w:val="clear" w:color="auto" w:fill="FFFFFF" w:themeFill="background1"/>
+              </w:rPr>
+            </w:pPr>
+          </w:p>
+        </w:tc>
+        <w:tc>
+          <w:tcPr>
+            <w:tcW w:w="992" w:type="dxa"/>
+            <w:shd w:val="clear" w:color="auto" w:fill="FFFFFF" w:themeFill="background1"/>
+          </w:tcPr>
+          <w:p>
+            <w:pPr>
+              <w:jc w:val="center"/>
+              <w:rPr>
+                <w:rFonts w:ascii="Arial" w:hAnsi="Arial" w:cs="Arial"/>
+                <w:szCs w:val="21"/>
+                <w:shd w:val="clear" w:color="auto" w:fill="FFFFFF" w:themeFill="background1"/>
+              </w:rPr>
+            </w:pPr>
+          </w:p>
+        </w:tc>
+        <w:tc>
+          <w:tcPr>
+            <w:tcW w:w="1418" w:type="dxa"/>
             <w:shd w:val="clear" w:color="auto" w:fill="FFFFFF" w:themeFill="background1"/>
           </w:tcPr>
           <w:p>
@@ -2465,134 +2738,6 @@
         <w:tc>
           <w:tcPr>
             <w:tcW w:w="1417" w:type="dxa"/>
-            <w:shd w:val="clear" w:color="auto" w:fill="FFFFFF" w:themeFill="background1"/>
-          </w:tcPr>
-          <w:p>
-            <w:pPr>
-              <w:jc w:val="center"/>
-              <w:rPr>
-                <w:rFonts w:ascii="Arial" w:hAnsi="Arial" w:cs="Arial"/>
-                <w:szCs w:val="21"/>
-                <w:shd w:val="clear" w:color="auto" w:fill="FFFFFF" w:themeFill="background1"/>
-              </w:rPr>
-            </w:pPr>
-          </w:p>
-        </w:tc>
-        <w:tc>
-          <w:tcPr>
-            <w:tcW w:w="850" w:type="dxa"/>
-            <w:shd w:val="clear" w:color="auto" w:fill="FFFFFF" w:themeFill="background1"/>
-          </w:tcPr>
-          <w:p>
-            <w:pPr>
-              <w:jc w:val="center"/>
-              <w:rPr>
-                <w:rFonts w:ascii="Arial" w:hAnsi="Arial" w:cs="Arial"/>
-                <w:szCs w:val="21"/>
-                <w:shd w:val="clear" w:color="auto" w:fill="FFFFFF" w:themeFill="background1"/>
-              </w:rPr>
-            </w:pPr>
-          </w:p>
-        </w:tc>
-        <w:tc>
-          <w:tcPr>
-            <w:tcW w:w="1276" w:type="dxa"/>
-            <w:shd w:val="clear" w:color="auto" w:fill="FFFFFF" w:themeFill="background1"/>
-          </w:tcPr>
-          <w:p>
-            <w:pPr>
-              <w:jc w:val="center"/>
-              <w:rPr>
-                <w:rFonts w:ascii="Arial" w:hAnsi="Arial" w:cs="Arial"/>
-                <w:szCs w:val="21"/>
-                <w:shd w:val="clear" w:color="auto" w:fill="FFFFFF" w:themeFill="background1"/>
-              </w:rPr>
-            </w:pPr>
-          </w:p>
-        </w:tc>
-        <w:tc>
-          <w:tcPr>
-            <w:tcW w:w="1418" w:type="dxa"/>
-            <w:shd w:val="clear" w:color="auto" w:fill="FFFFFF" w:themeFill="background1"/>
-          </w:tcPr>
-          <w:p>
-            <w:pPr>
-              <w:jc w:val="center"/>
-              <w:rPr>
-                <w:rFonts w:ascii="Arial" w:hAnsi="Arial" w:cs="Arial"/>
-                <w:szCs w:val="21"/>
-                <w:shd w:val="clear" w:color="auto" w:fill="FFFFFF" w:themeFill="background1"/>
-              </w:rPr>
-            </w:pPr>
-          </w:p>
-        </w:tc>
-        <w:tc>
-          <w:tcPr>
-            <w:tcW w:w="992" w:type="dxa"/>
-            <w:shd w:val="clear" w:color="auto" w:fill="FFFFFF" w:themeFill="background1"/>
-          </w:tcPr>
-          <w:p>
-            <w:pPr>
-              <w:jc w:val="center"/>
-              <w:rPr>
-                <w:rFonts w:ascii="Arial" w:hAnsi="Arial" w:cs="Arial"/>
-                <w:szCs w:val="21"/>
-                <w:shd w:val="clear" w:color="auto" w:fill="FFFFFF" w:themeFill="background1"/>
-              </w:rPr>
-            </w:pPr>
-          </w:p>
-        </w:tc>
-        <w:tc>
-          <w:tcPr>
-            <w:tcW w:w="1559" w:type="dxa"/>
-            <w:shd w:val="clear" w:color="auto" w:fill="FFFFFF" w:themeFill="background1"/>
-          </w:tcPr>
-          <w:p>
-            <w:pPr>
-              <w:jc w:val="center"/>
-              <w:rPr>
-                <w:rFonts w:ascii="Arial" w:hAnsi="Arial" w:cs="Arial"/>
-                <w:szCs w:val="21"/>
-                <w:shd w:val="clear" w:color="auto" w:fill="FFFFFF" w:themeFill="background1"/>
-              </w:rPr>
-            </w:pPr>
-          </w:p>
-        </w:tc>
-        <w:tc>
-          <w:tcPr>
-            <w:tcW w:w="1276" w:type="dxa"/>
-            <w:shd w:val="clear" w:color="auto" w:fill="FFFFFF" w:themeFill="background1"/>
-          </w:tcPr>
-          <w:p>
-            <w:pPr>
-              <w:jc w:val="center"/>
-              <w:rPr>
-                <w:rFonts w:ascii="Arial" w:hAnsi="Arial" w:cs="Arial"/>
-                <w:szCs w:val="21"/>
-                <w:shd w:val="clear" w:color="auto" w:fill="FFFFFF" w:themeFill="background1"/>
-              </w:rPr>
-            </w:pPr>
-          </w:p>
-        </w:tc>
-        <w:tc>
-          <w:tcPr>
-            <w:tcW w:w="992" w:type="dxa"/>
-            <w:shd w:val="clear" w:color="auto" w:fill="FFFFFF" w:themeFill="background1"/>
-          </w:tcPr>
-          <w:p>
-            <w:pPr>
-              <w:jc w:val="center"/>
-              <w:rPr>
-                <w:rFonts w:ascii="Arial" w:hAnsi="Arial" w:cs="Arial"/>
-                <w:szCs w:val="21"/>
-                <w:shd w:val="clear" w:color="auto" w:fill="FFFFFF" w:themeFill="background1"/>
-              </w:rPr>
-            </w:pPr>
-          </w:p>
-        </w:tc>
-        <w:tc>
-          <w:tcPr>
-            <w:tcW w:w="1418" w:type="dxa"/>
             <w:shd w:val="clear" w:color="auto" w:fill="FFFFFF" w:themeFill="background1"/>
           </w:tcPr>
           <w:p>
@@ -2725,20 +2870,19 @@
       </w:tblPr>
       <w:tblGrid>
         <w:gridCol w:w="1668"/>
-        <w:gridCol w:w="1320"/>
-        <w:gridCol w:w="1170"/>
-        <w:gridCol w:w="1350"/>
-        <w:gridCol w:w="1260"/>
-        <w:gridCol w:w="1170"/>
-        <w:gridCol w:w="1260"/>
-        <w:gridCol w:w="1350"/>
-        <w:gridCol w:w="50"/>
+        <w:gridCol w:w="1842"/>
+        <w:gridCol w:w="1843"/>
+        <w:gridCol w:w="1985"/>
+        <w:gridCol w:w="3118"/>
+        <w:gridCol w:w="2268"/>
+        <w:gridCol w:w="2410"/>
+        <w:gridCol w:w="2268"/>
       </w:tblGrid>
       <w:tr>
         <w:tc>
           <w:tcPr>
-            <w:tcW w:w="10598" w:type="dxa"/>
-            <w:gridSpan w:val="9"/>
+            <w:tcW w:w="17402" w:type="dxa"/>
+            <w:gridSpan w:val="8"/>
             <w:shd w:val="clear" w:color="auto" w:fill="006600"/>
           </w:tcPr>
           <w:p>
@@ -2814,7 +2958,7 @@
         </w:tc>
         <w:tc>
           <w:tcPr>
-            <w:tcW w:w="5100" w:type="dxa"/>
+            <w:tcW w:w="8788" w:type="dxa"/>
             <w:gridSpan w:val="4"/>
             <w:shd w:val="clear" w:color="auto" w:fill="FFFFFF" w:themeFill="background1"/>
           </w:tcPr>
@@ -2841,8 +2985,8 @@
         </w:tc>
         <w:tc>
           <w:tcPr>
-            <w:tcW w:w="3830" w:type="dxa"/>
-            <w:gridSpan w:val="4"/>
+            <w:tcW w:w="6946" w:type="dxa"/>
+            <w:gridSpan w:val="3"/>
             <w:shd w:val="clear" w:color="auto" w:fill="FFFFFF" w:themeFill="background1"/>
           </w:tcPr>
           <w:p>
@@ -2877,10 +3021,6 @@
         </w:tc>
       </w:tr>
       <w:tr>
-        <w:trPr>
-          <w:gridAfter w:val="1"/>
-          <w:wAfter w:w="50" w:type="dxa"/>
-        </w:trPr>
         <w:tc>
           <w:tcPr>
             <w:tcW w:w="1668" w:type="dxa"/>
@@ -2900,7 +3040,7 @@
         </w:tc>
         <w:tc>
           <w:tcPr>
-            <w:tcW w:w="1320" w:type="dxa"/>
+            <w:tcW w:w="1842" w:type="dxa"/>
             <w:shd w:val="clear" w:color="auto" w:fill="FFFFFF" w:themeFill="background1"/>
           </w:tcPr>
           <w:p>
@@ -2924,7 +3064,7 @@
         </w:tc>
         <w:tc>
           <w:tcPr>
-            <w:tcW w:w="1170" w:type="dxa"/>
+            <w:tcW w:w="1843" w:type="dxa"/>
             <w:shd w:val="clear" w:color="auto" w:fill="FFFFFF" w:themeFill="background1"/>
           </w:tcPr>
           <w:p>
@@ -2948,7 +3088,7 @@
         </w:tc>
         <w:tc>
           <w:tcPr>
-            <w:tcW w:w="1350" w:type="dxa"/>
+            <w:tcW w:w="1985" w:type="dxa"/>
             <w:shd w:val="clear" w:color="auto" w:fill="FFFFFF" w:themeFill="background1"/>
           </w:tcPr>
           <w:p>
@@ -2972,7 +3112,7 @@
         </w:tc>
         <w:tc>
           <w:tcPr>
-            <w:tcW w:w="1260" w:type="dxa"/>
+            <w:tcW w:w="3118" w:type="dxa"/>
             <w:shd w:val="clear" w:color="auto" w:fill="FFFFFF" w:themeFill="background1"/>
           </w:tcPr>
           <w:p>
@@ -2990,21 +3130,13 @@
                 <w:szCs w:val="21"/>
                 <w:shd w:val="clear" w:color="auto" w:fill="FFFFFF" w:themeFill="background1"/>
               </w:rPr>
-              <w:t xml:space="preserve">Planned </w:t>
-            </w:r>
-            <w:r>
-              <w:rPr>
-                <w:rFonts w:ascii="Arial" w:hAnsi="Arial" w:cs="Arial"/>
-                <w:szCs w:val="21"/>
-                <w:shd w:val="clear" w:color="auto" w:fill="FFFFFF" w:themeFill="background1"/>
-              </w:rPr>
-              <w:t>Online</w:t>
-            </w:r>
-          </w:p>
-        </w:tc>
-        <w:tc>
-          <w:tcPr>
-            <w:tcW w:w="1170" w:type="dxa"/>
+              <w:t>Online  Planned Volume</w:t>
+            </w:r>
+          </w:p>
+        </w:tc>
+        <w:tc>
+          <w:tcPr>
+            <w:tcW w:w="2268" w:type="dxa"/>
             <w:shd w:val="clear" w:color="auto" w:fill="FFFFFF" w:themeFill="background1"/>
           </w:tcPr>
           <w:p>
@@ -3028,7 +3160,7 @@
         </w:tc>
         <w:tc>
           <w:tcPr>
-            <w:tcW w:w="1260" w:type="dxa"/>
+            <w:tcW w:w="2410" w:type="dxa"/>
             <w:shd w:val="clear" w:color="auto" w:fill="FFFFFF" w:themeFill="background1"/>
           </w:tcPr>
           <w:p>
@@ -3052,7 +3184,7 @@
         </w:tc>
         <w:tc>
           <w:tcPr>
-            <w:tcW w:w="1350" w:type="dxa"/>
+            <w:tcW w:w="2268" w:type="dxa"/>
             <w:shd w:val="clear" w:color="auto" w:fill="FFFFFF" w:themeFill="background1"/>
           </w:tcPr>
           <w:p>
@@ -3078,8 +3210,8 @@
       <w:tr>
         <w:tc>
           <w:tcPr>
-            <w:tcW w:w="10598" w:type="dxa"/>
-            <w:gridSpan w:val="9"/>
+            <w:tcW w:w="17402" w:type="dxa"/>
+            <w:gridSpan w:val="8"/>
             <w:shd w:val="clear" w:color="auto" w:fill="FFFFFF" w:themeFill="background1"/>
           </w:tcPr>
           <w:p>
@@ -3104,10 +3236,6 @@
         </w:tc>
       </w:tr>
       <w:tr>
-        <w:trPr>
-          <w:gridAfter w:val="1"/>
-          <w:wAfter w:w="50" w:type="dxa"/>
-        </w:trPr>
         <w:tc>
           <w:tcPr>
             <w:tcW w:w="1668" w:type="dxa"/>
@@ -3136,103 +3264,103 @@
         </w:tc>
         <w:tc>
           <w:tcPr>
-            <w:tcW w:w="1320" w:type="dxa"/>
-            <w:shd w:val="clear" w:color="auto" w:fill="FFFFFF" w:themeFill="background1"/>
-          </w:tcPr>
-          <w:p>
-            <w:pPr>
-              <w:jc w:val="center"/>
-              <w:rPr>
-                <w:rFonts w:ascii="Arial" w:hAnsi="Arial" w:cs="Arial"/>
-                <w:szCs w:val="21"/>
-                <w:shd w:val="clear" w:color="auto" w:fill="FFFFFF" w:themeFill="background1"/>
-              </w:rPr>
-            </w:pPr>
-          </w:p>
-        </w:tc>
-        <w:tc>
-          <w:tcPr>
-            <w:tcW w:w="1170" w:type="dxa"/>
-            <w:shd w:val="clear" w:color="auto" w:fill="FFFFFF" w:themeFill="background1"/>
-          </w:tcPr>
-          <w:p>
-            <w:pPr>
-              <w:jc w:val="center"/>
-              <w:rPr>
-                <w:rFonts w:ascii="Arial" w:hAnsi="Arial" w:cs="Arial"/>
-                <w:szCs w:val="21"/>
-                <w:shd w:val="clear" w:color="auto" w:fill="FFFFFF" w:themeFill="background1"/>
-              </w:rPr>
-            </w:pPr>
-          </w:p>
-        </w:tc>
-        <w:tc>
-          <w:tcPr>
-            <w:tcW w:w="1350" w:type="dxa"/>
-            <w:shd w:val="clear" w:color="auto" w:fill="FFFFFF" w:themeFill="background1"/>
-          </w:tcPr>
-          <w:p>
-            <w:pPr>
-              <w:jc w:val="center"/>
-              <w:rPr>
-                <w:rFonts w:ascii="Arial" w:hAnsi="Arial" w:cs="Arial"/>
-                <w:szCs w:val="21"/>
-                <w:shd w:val="clear" w:color="auto" w:fill="FFFFFF" w:themeFill="background1"/>
-              </w:rPr>
-            </w:pPr>
-          </w:p>
-        </w:tc>
-        <w:tc>
-          <w:tcPr>
-            <w:tcW w:w="1260" w:type="dxa"/>
-            <w:shd w:val="clear" w:color="auto" w:fill="FFFFFF" w:themeFill="background1"/>
-          </w:tcPr>
-          <w:p>
-            <w:pPr>
-              <w:jc w:val="center"/>
-              <w:rPr>
-                <w:rFonts w:ascii="Arial" w:hAnsi="Arial" w:cs="Arial"/>
-                <w:szCs w:val="21"/>
-                <w:shd w:val="clear" w:color="auto" w:fill="FFFFFF" w:themeFill="background1"/>
-              </w:rPr>
-            </w:pPr>
-          </w:p>
-        </w:tc>
-        <w:tc>
-          <w:tcPr>
-            <w:tcW w:w="1170" w:type="dxa"/>
-            <w:shd w:val="clear" w:color="auto" w:fill="FFFFFF" w:themeFill="background1"/>
-          </w:tcPr>
-          <w:p>
-            <w:pPr>
-              <w:jc w:val="center"/>
-              <w:rPr>
-                <w:rFonts w:ascii="Arial" w:hAnsi="Arial" w:cs="Arial"/>
-                <w:szCs w:val="21"/>
-                <w:shd w:val="clear" w:color="auto" w:fill="FFFFFF" w:themeFill="background1"/>
-              </w:rPr>
-            </w:pPr>
-          </w:p>
-        </w:tc>
-        <w:tc>
-          <w:tcPr>
-            <w:tcW w:w="1260" w:type="dxa"/>
-            <w:shd w:val="clear" w:color="auto" w:fill="FFFFFF" w:themeFill="background1"/>
-          </w:tcPr>
-          <w:p>
-            <w:pPr>
-              <w:jc w:val="center"/>
-              <w:rPr>
-                <w:rFonts w:ascii="Arial" w:hAnsi="Arial" w:cs="Arial"/>
-                <w:szCs w:val="21"/>
-                <w:shd w:val="clear" w:color="auto" w:fill="FFFFFF" w:themeFill="background1"/>
-              </w:rPr>
-            </w:pPr>
-          </w:p>
-        </w:tc>
-        <w:tc>
-          <w:tcPr>
-            <w:tcW w:w="1350" w:type="dxa"/>
+            <w:tcW w:w="1842" w:type="dxa"/>
+            <w:shd w:val="clear" w:color="auto" w:fill="FFFFFF" w:themeFill="background1"/>
+          </w:tcPr>
+          <w:p>
+            <w:pPr>
+              <w:jc w:val="center"/>
+              <w:rPr>
+                <w:rFonts w:ascii="Arial" w:hAnsi="Arial" w:cs="Arial"/>
+                <w:szCs w:val="21"/>
+                <w:shd w:val="clear" w:color="auto" w:fill="FFFFFF" w:themeFill="background1"/>
+              </w:rPr>
+            </w:pPr>
+          </w:p>
+        </w:tc>
+        <w:tc>
+          <w:tcPr>
+            <w:tcW w:w="1843" w:type="dxa"/>
+            <w:shd w:val="clear" w:color="auto" w:fill="FFFFFF" w:themeFill="background1"/>
+          </w:tcPr>
+          <w:p>
+            <w:pPr>
+              <w:jc w:val="center"/>
+              <w:rPr>
+                <w:rFonts w:ascii="Arial" w:hAnsi="Arial" w:cs="Arial"/>
+                <w:szCs w:val="21"/>
+                <w:shd w:val="clear" w:color="auto" w:fill="FFFFFF" w:themeFill="background1"/>
+              </w:rPr>
+            </w:pPr>
+          </w:p>
+        </w:tc>
+        <w:tc>
+          <w:tcPr>
+            <w:tcW w:w="1985" w:type="dxa"/>
+            <w:shd w:val="clear" w:color="auto" w:fill="FFFFFF" w:themeFill="background1"/>
+          </w:tcPr>
+          <w:p>
+            <w:pPr>
+              <w:jc w:val="center"/>
+              <w:rPr>
+                <w:rFonts w:ascii="Arial" w:hAnsi="Arial" w:cs="Arial"/>
+                <w:szCs w:val="21"/>
+                <w:shd w:val="clear" w:color="auto" w:fill="FFFFFF" w:themeFill="background1"/>
+              </w:rPr>
+            </w:pPr>
+          </w:p>
+        </w:tc>
+        <w:tc>
+          <w:tcPr>
+            <w:tcW w:w="3118" w:type="dxa"/>
+            <w:shd w:val="clear" w:color="auto" w:fill="FFFFFF" w:themeFill="background1"/>
+          </w:tcPr>
+          <w:p>
+            <w:pPr>
+              <w:jc w:val="center"/>
+              <w:rPr>
+                <w:rFonts w:ascii="Arial" w:hAnsi="Arial" w:cs="Arial"/>
+                <w:szCs w:val="21"/>
+                <w:shd w:val="clear" w:color="auto" w:fill="FFFFFF" w:themeFill="background1"/>
+              </w:rPr>
+            </w:pPr>
+          </w:p>
+        </w:tc>
+        <w:tc>
+          <w:tcPr>
+            <w:tcW w:w="2268" w:type="dxa"/>
+            <w:shd w:val="clear" w:color="auto" w:fill="FFFFFF" w:themeFill="background1"/>
+          </w:tcPr>
+          <w:p>
+            <w:pPr>
+              <w:jc w:val="center"/>
+              <w:rPr>
+                <w:rFonts w:ascii="Arial" w:hAnsi="Arial" w:cs="Arial"/>
+                <w:szCs w:val="21"/>
+                <w:shd w:val="clear" w:color="auto" w:fill="FFFFFF" w:themeFill="background1"/>
+              </w:rPr>
+            </w:pPr>
+          </w:p>
+        </w:tc>
+        <w:tc>
+          <w:tcPr>
+            <w:tcW w:w="2410" w:type="dxa"/>
+            <w:shd w:val="clear" w:color="auto" w:fill="FFFFFF" w:themeFill="background1"/>
+          </w:tcPr>
+          <w:p>
+            <w:pPr>
+              <w:jc w:val="center"/>
+              <w:rPr>
+                <w:rFonts w:ascii="Arial" w:hAnsi="Arial" w:cs="Arial"/>
+                <w:szCs w:val="21"/>
+                <w:shd w:val="clear" w:color="auto" w:fill="FFFFFF" w:themeFill="background1"/>
+              </w:rPr>
+            </w:pPr>
+          </w:p>
+        </w:tc>
+        <w:tc>
+          <w:tcPr>
+            <w:tcW w:w="2268" w:type="dxa"/>
             <w:shd w:val="clear" w:color="auto" w:fill="FFFFFF" w:themeFill="background1"/>
           </w:tcPr>
           <w:p>
@@ -3248,10 +3376,6 @@
         </w:tc>
       </w:tr>
       <w:tr>
-        <w:trPr>
-          <w:gridAfter w:val="1"/>
-          <w:wAfter w:w="50" w:type="dxa"/>
-        </w:trPr>
         <w:tc>
           <w:tcPr>
             <w:tcW w:w="1668" w:type="dxa"/>
@@ -3280,103 +3404,103 @@
         </w:tc>
         <w:tc>
           <w:tcPr>
-            <w:tcW w:w="1320" w:type="dxa"/>
-            <w:shd w:val="clear" w:color="auto" w:fill="FFFFFF" w:themeFill="background1"/>
-          </w:tcPr>
-          <w:p>
-            <w:pPr>
-              <w:jc w:val="center"/>
-              <w:rPr>
-                <w:rFonts w:ascii="Arial" w:hAnsi="Arial" w:cs="Arial"/>
-                <w:szCs w:val="21"/>
-                <w:shd w:val="clear" w:color="auto" w:fill="FFFFFF" w:themeFill="background1"/>
-              </w:rPr>
-            </w:pPr>
-          </w:p>
-        </w:tc>
-        <w:tc>
-          <w:tcPr>
-            <w:tcW w:w="1170" w:type="dxa"/>
-            <w:shd w:val="clear" w:color="auto" w:fill="FFFFFF" w:themeFill="background1"/>
-          </w:tcPr>
-          <w:p>
-            <w:pPr>
-              <w:jc w:val="center"/>
-              <w:rPr>
-                <w:rFonts w:ascii="Arial" w:hAnsi="Arial" w:cs="Arial"/>
-                <w:szCs w:val="21"/>
-                <w:shd w:val="clear" w:color="auto" w:fill="FFFFFF" w:themeFill="background1"/>
-              </w:rPr>
-            </w:pPr>
-          </w:p>
-        </w:tc>
-        <w:tc>
-          <w:tcPr>
-            <w:tcW w:w="1350" w:type="dxa"/>
-            <w:shd w:val="clear" w:color="auto" w:fill="FFFFFF" w:themeFill="background1"/>
-          </w:tcPr>
-          <w:p>
-            <w:pPr>
-              <w:jc w:val="center"/>
-              <w:rPr>
-                <w:rFonts w:ascii="Arial" w:hAnsi="Arial" w:cs="Arial"/>
-                <w:szCs w:val="21"/>
-                <w:shd w:val="clear" w:color="auto" w:fill="FFFFFF" w:themeFill="background1"/>
-              </w:rPr>
-            </w:pPr>
-          </w:p>
-        </w:tc>
-        <w:tc>
-          <w:tcPr>
-            <w:tcW w:w="1260" w:type="dxa"/>
-            <w:shd w:val="clear" w:color="auto" w:fill="FFFFFF" w:themeFill="background1"/>
-          </w:tcPr>
-          <w:p>
-            <w:pPr>
-              <w:jc w:val="center"/>
-              <w:rPr>
-                <w:rFonts w:ascii="Arial" w:hAnsi="Arial" w:cs="Arial"/>
-                <w:szCs w:val="21"/>
-                <w:shd w:val="clear" w:color="auto" w:fill="FFFFFF" w:themeFill="background1"/>
-              </w:rPr>
-            </w:pPr>
-          </w:p>
-        </w:tc>
-        <w:tc>
-          <w:tcPr>
-            <w:tcW w:w="1170" w:type="dxa"/>
-            <w:shd w:val="clear" w:color="auto" w:fill="FFFFFF" w:themeFill="background1"/>
-          </w:tcPr>
-          <w:p>
-            <w:pPr>
-              <w:jc w:val="center"/>
-              <w:rPr>
-                <w:rFonts w:ascii="Arial" w:hAnsi="Arial" w:cs="Arial"/>
-                <w:szCs w:val="21"/>
-                <w:shd w:val="clear" w:color="auto" w:fill="FFFFFF" w:themeFill="background1"/>
-              </w:rPr>
-            </w:pPr>
-          </w:p>
-        </w:tc>
-        <w:tc>
-          <w:tcPr>
-            <w:tcW w:w="1260" w:type="dxa"/>
-            <w:shd w:val="clear" w:color="auto" w:fill="FFFFFF" w:themeFill="background1"/>
-          </w:tcPr>
-          <w:p>
-            <w:pPr>
-              <w:jc w:val="center"/>
-              <w:rPr>
-                <w:rFonts w:ascii="Arial" w:hAnsi="Arial" w:cs="Arial"/>
-                <w:szCs w:val="21"/>
-                <w:shd w:val="clear" w:color="auto" w:fill="FFFFFF" w:themeFill="background1"/>
-              </w:rPr>
-            </w:pPr>
-          </w:p>
-        </w:tc>
-        <w:tc>
-          <w:tcPr>
-            <w:tcW w:w="1350" w:type="dxa"/>
+            <w:tcW w:w="1842" w:type="dxa"/>
+            <w:shd w:val="clear" w:color="auto" w:fill="FFFFFF" w:themeFill="background1"/>
+          </w:tcPr>
+          <w:p>
+            <w:pPr>
+              <w:jc w:val="center"/>
+              <w:rPr>
+                <w:rFonts w:ascii="Arial" w:hAnsi="Arial" w:cs="Arial"/>
+                <w:szCs w:val="21"/>
+                <w:shd w:val="clear" w:color="auto" w:fill="FFFFFF" w:themeFill="background1"/>
+              </w:rPr>
+            </w:pPr>
+          </w:p>
+        </w:tc>
+        <w:tc>
+          <w:tcPr>
+            <w:tcW w:w="1843" w:type="dxa"/>
+            <w:shd w:val="clear" w:color="auto" w:fill="FFFFFF" w:themeFill="background1"/>
+          </w:tcPr>
+          <w:p>
+            <w:pPr>
+              <w:jc w:val="center"/>
+              <w:rPr>
+                <w:rFonts w:ascii="Arial" w:hAnsi="Arial" w:cs="Arial"/>
+                <w:szCs w:val="21"/>
+                <w:shd w:val="clear" w:color="auto" w:fill="FFFFFF" w:themeFill="background1"/>
+              </w:rPr>
+            </w:pPr>
+          </w:p>
+        </w:tc>
+        <w:tc>
+          <w:tcPr>
+            <w:tcW w:w="1985" w:type="dxa"/>
+            <w:shd w:val="clear" w:color="auto" w:fill="FFFFFF" w:themeFill="background1"/>
+          </w:tcPr>
+          <w:p>
+            <w:pPr>
+              <w:jc w:val="center"/>
+              <w:rPr>
+                <w:rFonts w:ascii="Arial" w:hAnsi="Arial" w:cs="Arial"/>
+                <w:szCs w:val="21"/>
+                <w:shd w:val="clear" w:color="auto" w:fill="FFFFFF" w:themeFill="background1"/>
+              </w:rPr>
+            </w:pPr>
+          </w:p>
+        </w:tc>
+        <w:tc>
+          <w:tcPr>
+            <w:tcW w:w="3118" w:type="dxa"/>
+            <w:shd w:val="clear" w:color="auto" w:fill="FFFFFF" w:themeFill="background1"/>
+          </w:tcPr>
+          <w:p>
+            <w:pPr>
+              <w:jc w:val="center"/>
+              <w:rPr>
+                <w:rFonts w:ascii="Arial" w:hAnsi="Arial" w:cs="Arial"/>
+                <w:szCs w:val="21"/>
+                <w:shd w:val="clear" w:color="auto" w:fill="FFFFFF" w:themeFill="background1"/>
+              </w:rPr>
+            </w:pPr>
+          </w:p>
+        </w:tc>
+        <w:tc>
+          <w:tcPr>
+            <w:tcW w:w="2268" w:type="dxa"/>
+            <w:shd w:val="clear" w:color="auto" w:fill="FFFFFF" w:themeFill="background1"/>
+          </w:tcPr>
+          <w:p>
+            <w:pPr>
+              <w:jc w:val="center"/>
+              <w:rPr>
+                <w:rFonts w:ascii="Arial" w:hAnsi="Arial" w:cs="Arial"/>
+                <w:szCs w:val="21"/>
+                <w:shd w:val="clear" w:color="auto" w:fill="FFFFFF" w:themeFill="background1"/>
+              </w:rPr>
+            </w:pPr>
+          </w:p>
+        </w:tc>
+        <w:tc>
+          <w:tcPr>
+            <w:tcW w:w="2410" w:type="dxa"/>
+            <w:shd w:val="clear" w:color="auto" w:fill="FFFFFF" w:themeFill="background1"/>
+          </w:tcPr>
+          <w:p>
+            <w:pPr>
+              <w:jc w:val="center"/>
+              <w:rPr>
+                <w:rFonts w:ascii="Arial" w:hAnsi="Arial" w:cs="Arial"/>
+                <w:szCs w:val="21"/>
+                <w:shd w:val="clear" w:color="auto" w:fill="FFFFFF" w:themeFill="background1"/>
+              </w:rPr>
+            </w:pPr>
+          </w:p>
+        </w:tc>
+        <w:tc>
+          <w:tcPr>
+            <w:tcW w:w="2268" w:type="dxa"/>
             <w:shd w:val="clear" w:color="auto" w:fill="FFFFFF" w:themeFill="background1"/>
           </w:tcPr>
           <w:p>
@@ -3392,10 +3516,6 @@
         </w:tc>
       </w:tr>
       <w:tr>
-        <w:trPr>
-          <w:gridAfter w:val="1"/>
-          <w:wAfter w:w="50" w:type="dxa"/>
-        </w:trPr>
         <w:tc>
           <w:tcPr>
             <w:tcW w:w="1668" w:type="dxa"/>
@@ -3424,103 +3544,103 @@
         </w:tc>
         <w:tc>
           <w:tcPr>
-            <w:tcW w:w="1320" w:type="dxa"/>
-            <w:shd w:val="clear" w:color="auto" w:fill="FFFFFF" w:themeFill="background1"/>
-          </w:tcPr>
-          <w:p>
-            <w:pPr>
-              <w:jc w:val="center"/>
-              <w:rPr>
-                <w:rFonts w:ascii="Arial" w:hAnsi="Arial" w:cs="Arial"/>
-                <w:szCs w:val="21"/>
-                <w:shd w:val="clear" w:color="auto" w:fill="FFFFFF" w:themeFill="background1"/>
-              </w:rPr>
-            </w:pPr>
-          </w:p>
-        </w:tc>
-        <w:tc>
-          <w:tcPr>
-            <w:tcW w:w="1170" w:type="dxa"/>
-            <w:shd w:val="clear" w:color="auto" w:fill="FFFFFF" w:themeFill="background1"/>
-          </w:tcPr>
-          <w:p>
-            <w:pPr>
-              <w:jc w:val="center"/>
-              <w:rPr>
-                <w:rFonts w:ascii="Arial" w:hAnsi="Arial" w:cs="Arial"/>
-                <w:szCs w:val="21"/>
-                <w:shd w:val="clear" w:color="auto" w:fill="FFFFFF" w:themeFill="background1"/>
-              </w:rPr>
-            </w:pPr>
-          </w:p>
-        </w:tc>
-        <w:tc>
-          <w:tcPr>
-            <w:tcW w:w="1350" w:type="dxa"/>
-            <w:shd w:val="clear" w:color="auto" w:fill="FFFFFF" w:themeFill="background1"/>
-          </w:tcPr>
-          <w:p>
-            <w:pPr>
-              <w:jc w:val="center"/>
-              <w:rPr>
-                <w:rFonts w:ascii="Arial" w:hAnsi="Arial" w:cs="Arial"/>
-                <w:szCs w:val="21"/>
-                <w:shd w:val="clear" w:color="auto" w:fill="FFFFFF" w:themeFill="background1"/>
-              </w:rPr>
-            </w:pPr>
-          </w:p>
-        </w:tc>
-        <w:tc>
-          <w:tcPr>
-            <w:tcW w:w="1260" w:type="dxa"/>
-            <w:shd w:val="clear" w:color="auto" w:fill="FFFFFF" w:themeFill="background1"/>
-          </w:tcPr>
-          <w:p>
-            <w:pPr>
-              <w:jc w:val="center"/>
-              <w:rPr>
-                <w:rFonts w:ascii="Arial" w:hAnsi="Arial" w:cs="Arial"/>
-                <w:szCs w:val="21"/>
-                <w:shd w:val="clear" w:color="auto" w:fill="FFFFFF" w:themeFill="background1"/>
-              </w:rPr>
-            </w:pPr>
-          </w:p>
-        </w:tc>
-        <w:tc>
-          <w:tcPr>
-            <w:tcW w:w="1170" w:type="dxa"/>
-            <w:shd w:val="clear" w:color="auto" w:fill="FFFFFF" w:themeFill="background1"/>
-          </w:tcPr>
-          <w:p>
-            <w:pPr>
-              <w:jc w:val="center"/>
-              <w:rPr>
-                <w:rFonts w:ascii="Arial" w:hAnsi="Arial" w:cs="Arial"/>
-                <w:szCs w:val="21"/>
-                <w:shd w:val="clear" w:color="auto" w:fill="FFFFFF" w:themeFill="background1"/>
-              </w:rPr>
-            </w:pPr>
-          </w:p>
-        </w:tc>
-        <w:tc>
-          <w:tcPr>
-            <w:tcW w:w="1260" w:type="dxa"/>
-            <w:shd w:val="clear" w:color="auto" w:fill="FFFFFF" w:themeFill="background1"/>
-          </w:tcPr>
-          <w:p>
-            <w:pPr>
-              <w:jc w:val="center"/>
-              <w:rPr>
-                <w:rFonts w:ascii="Arial" w:hAnsi="Arial" w:cs="Arial"/>
-                <w:szCs w:val="21"/>
-                <w:shd w:val="clear" w:color="auto" w:fill="FFFFFF" w:themeFill="background1"/>
-              </w:rPr>
-            </w:pPr>
-          </w:p>
-        </w:tc>
-        <w:tc>
-          <w:tcPr>
-            <w:tcW w:w="1350" w:type="dxa"/>
+            <w:tcW w:w="1842" w:type="dxa"/>
+            <w:shd w:val="clear" w:color="auto" w:fill="FFFFFF" w:themeFill="background1"/>
+          </w:tcPr>
+          <w:p>
+            <w:pPr>
+              <w:jc w:val="center"/>
+              <w:rPr>
+                <w:rFonts w:ascii="Arial" w:hAnsi="Arial" w:cs="Arial"/>
+                <w:szCs w:val="21"/>
+                <w:shd w:val="clear" w:color="auto" w:fill="FFFFFF" w:themeFill="background1"/>
+              </w:rPr>
+            </w:pPr>
+          </w:p>
+        </w:tc>
+        <w:tc>
+          <w:tcPr>
+            <w:tcW w:w="1843" w:type="dxa"/>
+            <w:shd w:val="clear" w:color="auto" w:fill="FFFFFF" w:themeFill="background1"/>
+          </w:tcPr>
+          <w:p>
+            <w:pPr>
+              <w:jc w:val="center"/>
+              <w:rPr>
+                <w:rFonts w:ascii="Arial" w:hAnsi="Arial" w:cs="Arial"/>
+                <w:szCs w:val="21"/>
+                <w:shd w:val="clear" w:color="auto" w:fill="FFFFFF" w:themeFill="background1"/>
+              </w:rPr>
+            </w:pPr>
+          </w:p>
+        </w:tc>
+        <w:tc>
+          <w:tcPr>
+            <w:tcW w:w="1985" w:type="dxa"/>
+            <w:shd w:val="clear" w:color="auto" w:fill="FFFFFF" w:themeFill="background1"/>
+          </w:tcPr>
+          <w:p>
+            <w:pPr>
+              <w:jc w:val="center"/>
+              <w:rPr>
+                <w:rFonts w:ascii="Arial" w:hAnsi="Arial" w:cs="Arial"/>
+                <w:szCs w:val="21"/>
+                <w:shd w:val="clear" w:color="auto" w:fill="FFFFFF" w:themeFill="background1"/>
+              </w:rPr>
+            </w:pPr>
+          </w:p>
+        </w:tc>
+        <w:tc>
+          <w:tcPr>
+            <w:tcW w:w="3118" w:type="dxa"/>
+            <w:shd w:val="clear" w:color="auto" w:fill="FFFFFF" w:themeFill="background1"/>
+          </w:tcPr>
+          <w:p>
+            <w:pPr>
+              <w:jc w:val="center"/>
+              <w:rPr>
+                <w:rFonts w:ascii="Arial" w:hAnsi="Arial" w:cs="Arial"/>
+                <w:szCs w:val="21"/>
+                <w:shd w:val="clear" w:color="auto" w:fill="FFFFFF" w:themeFill="background1"/>
+              </w:rPr>
+            </w:pPr>
+          </w:p>
+        </w:tc>
+        <w:tc>
+          <w:tcPr>
+            <w:tcW w:w="2268" w:type="dxa"/>
+            <w:shd w:val="clear" w:color="auto" w:fill="FFFFFF" w:themeFill="background1"/>
+          </w:tcPr>
+          <w:p>
+            <w:pPr>
+              <w:jc w:val="center"/>
+              <w:rPr>
+                <w:rFonts w:ascii="Arial" w:hAnsi="Arial" w:cs="Arial"/>
+                <w:szCs w:val="21"/>
+                <w:shd w:val="clear" w:color="auto" w:fill="FFFFFF" w:themeFill="background1"/>
+              </w:rPr>
+            </w:pPr>
+          </w:p>
+        </w:tc>
+        <w:tc>
+          <w:tcPr>
+            <w:tcW w:w="2410" w:type="dxa"/>
+            <w:shd w:val="clear" w:color="auto" w:fill="FFFFFF" w:themeFill="background1"/>
+          </w:tcPr>
+          <w:p>
+            <w:pPr>
+              <w:jc w:val="center"/>
+              <w:rPr>
+                <w:rFonts w:ascii="Arial" w:hAnsi="Arial" w:cs="Arial"/>
+                <w:szCs w:val="21"/>
+                <w:shd w:val="clear" w:color="auto" w:fill="FFFFFF" w:themeFill="background1"/>
+              </w:rPr>
+            </w:pPr>
+          </w:p>
+        </w:tc>
+        <w:tc>
+          <w:tcPr>
+            <w:tcW w:w="2268" w:type="dxa"/>
             <w:shd w:val="clear" w:color="auto" w:fill="FFFFFF" w:themeFill="background1"/>
           </w:tcPr>
           <w:p>
@@ -3536,10 +3656,6 @@
         </w:tc>
       </w:tr>
       <w:tr>
-        <w:trPr>
-          <w:gridAfter w:val="1"/>
-          <w:wAfter w:w="50" w:type="dxa"/>
-        </w:trPr>
         <w:tc>
           <w:tcPr>
             <w:tcW w:w="1668" w:type="dxa"/>
@@ -3564,103 +3680,103 @@
         </w:tc>
         <w:tc>
           <w:tcPr>
-            <w:tcW w:w="1320" w:type="dxa"/>
-            <w:shd w:val="clear" w:color="auto" w:fill="FFFFFF" w:themeFill="background1"/>
-          </w:tcPr>
-          <w:p>
-            <w:pPr>
-              <w:jc w:val="center"/>
-              <w:rPr>
-                <w:rFonts w:ascii="Arial" w:hAnsi="Arial" w:cs="Arial"/>
-                <w:szCs w:val="21"/>
-                <w:shd w:val="clear" w:color="auto" w:fill="FFFFFF" w:themeFill="background1"/>
-              </w:rPr>
-            </w:pPr>
-          </w:p>
-        </w:tc>
-        <w:tc>
-          <w:tcPr>
-            <w:tcW w:w="1170" w:type="dxa"/>
-            <w:shd w:val="clear" w:color="auto" w:fill="FFFFFF" w:themeFill="background1"/>
-          </w:tcPr>
-          <w:p>
-            <w:pPr>
-              <w:jc w:val="center"/>
-              <w:rPr>
-                <w:rFonts w:ascii="Arial" w:hAnsi="Arial" w:cs="Arial"/>
-                <w:szCs w:val="21"/>
-                <w:shd w:val="clear" w:color="auto" w:fill="FFFFFF" w:themeFill="background1"/>
-              </w:rPr>
-            </w:pPr>
-          </w:p>
-        </w:tc>
-        <w:tc>
-          <w:tcPr>
-            <w:tcW w:w="1350" w:type="dxa"/>
-            <w:shd w:val="clear" w:color="auto" w:fill="FFFFFF" w:themeFill="background1"/>
-          </w:tcPr>
-          <w:p>
-            <w:pPr>
-              <w:jc w:val="center"/>
-              <w:rPr>
-                <w:rFonts w:ascii="Arial" w:hAnsi="Arial" w:cs="Arial"/>
-                <w:szCs w:val="21"/>
-                <w:shd w:val="clear" w:color="auto" w:fill="FFFFFF" w:themeFill="background1"/>
-              </w:rPr>
-            </w:pPr>
-          </w:p>
-        </w:tc>
-        <w:tc>
-          <w:tcPr>
-            <w:tcW w:w="1260" w:type="dxa"/>
-            <w:shd w:val="clear" w:color="auto" w:fill="FFFFFF" w:themeFill="background1"/>
-          </w:tcPr>
-          <w:p>
-            <w:pPr>
-              <w:jc w:val="center"/>
-              <w:rPr>
-                <w:rFonts w:ascii="Arial" w:hAnsi="Arial" w:cs="Arial"/>
-                <w:szCs w:val="21"/>
-                <w:shd w:val="clear" w:color="auto" w:fill="FFFFFF" w:themeFill="background1"/>
-              </w:rPr>
-            </w:pPr>
-          </w:p>
-        </w:tc>
-        <w:tc>
-          <w:tcPr>
-            <w:tcW w:w="1170" w:type="dxa"/>
-            <w:shd w:val="clear" w:color="auto" w:fill="FFFFFF" w:themeFill="background1"/>
-          </w:tcPr>
-          <w:p>
-            <w:pPr>
-              <w:jc w:val="center"/>
-              <w:rPr>
-                <w:rFonts w:ascii="Arial" w:hAnsi="Arial" w:cs="Arial"/>
-                <w:szCs w:val="21"/>
-                <w:shd w:val="clear" w:color="auto" w:fill="FFFFFF" w:themeFill="background1"/>
-              </w:rPr>
-            </w:pPr>
-          </w:p>
-        </w:tc>
-        <w:tc>
-          <w:tcPr>
-            <w:tcW w:w="1260" w:type="dxa"/>
-            <w:shd w:val="clear" w:color="auto" w:fill="FFFFFF" w:themeFill="background1"/>
-          </w:tcPr>
-          <w:p>
-            <w:pPr>
-              <w:jc w:val="center"/>
-              <w:rPr>
-                <w:rFonts w:ascii="Arial" w:hAnsi="Arial" w:cs="Arial"/>
-                <w:szCs w:val="21"/>
-                <w:shd w:val="clear" w:color="auto" w:fill="FFFFFF" w:themeFill="background1"/>
-              </w:rPr>
-            </w:pPr>
-          </w:p>
-        </w:tc>
-        <w:tc>
-          <w:tcPr>
-            <w:tcW w:w="1350" w:type="dxa"/>
+            <w:tcW w:w="1842" w:type="dxa"/>
+            <w:shd w:val="clear" w:color="auto" w:fill="FFFFFF" w:themeFill="background1"/>
+          </w:tcPr>
+          <w:p>
+            <w:pPr>
+              <w:jc w:val="center"/>
+              <w:rPr>
+                <w:rFonts w:ascii="Arial" w:hAnsi="Arial" w:cs="Arial"/>
+                <w:szCs w:val="21"/>
+                <w:shd w:val="clear" w:color="auto" w:fill="FFFFFF" w:themeFill="background1"/>
+              </w:rPr>
+            </w:pPr>
+          </w:p>
+        </w:tc>
+        <w:tc>
+          <w:tcPr>
+            <w:tcW w:w="1843" w:type="dxa"/>
+            <w:shd w:val="clear" w:color="auto" w:fill="FFFFFF" w:themeFill="background1"/>
+          </w:tcPr>
+          <w:p>
+            <w:pPr>
+              <w:jc w:val="center"/>
+              <w:rPr>
+                <w:rFonts w:ascii="Arial" w:hAnsi="Arial" w:cs="Arial"/>
+                <w:szCs w:val="21"/>
+                <w:shd w:val="clear" w:color="auto" w:fill="FFFFFF" w:themeFill="background1"/>
+              </w:rPr>
+            </w:pPr>
+          </w:p>
+        </w:tc>
+        <w:tc>
+          <w:tcPr>
+            <w:tcW w:w="1985" w:type="dxa"/>
+            <w:shd w:val="clear" w:color="auto" w:fill="FFFFFF" w:themeFill="background1"/>
+          </w:tcPr>
+          <w:p>
+            <w:pPr>
+              <w:jc w:val="center"/>
+              <w:rPr>
+                <w:rFonts w:ascii="Arial" w:hAnsi="Arial" w:cs="Arial"/>
+                <w:szCs w:val="21"/>
+                <w:shd w:val="clear" w:color="auto" w:fill="FFFFFF" w:themeFill="background1"/>
+              </w:rPr>
+            </w:pPr>
+          </w:p>
+        </w:tc>
+        <w:tc>
+          <w:tcPr>
+            <w:tcW w:w="3118" w:type="dxa"/>
+            <w:shd w:val="clear" w:color="auto" w:fill="FFFFFF" w:themeFill="background1"/>
+          </w:tcPr>
+          <w:p>
+            <w:pPr>
+              <w:jc w:val="center"/>
+              <w:rPr>
+                <w:rFonts w:ascii="Arial" w:hAnsi="Arial" w:cs="Arial"/>
+                <w:szCs w:val="21"/>
+                <w:shd w:val="clear" w:color="auto" w:fill="FFFFFF" w:themeFill="background1"/>
+              </w:rPr>
+            </w:pPr>
+          </w:p>
+        </w:tc>
+        <w:tc>
+          <w:tcPr>
+            <w:tcW w:w="2268" w:type="dxa"/>
+            <w:shd w:val="clear" w:color="auto" w:fill="FFFFFF" w:themeFill="background1"/>
+          </w:tcPr>
+          <w:p>
+            <w:pPr>
+              <w:jc w:val="center"/>
+              <w:rPr>
+                <w:rFonts w:ascii="Arial" w:hAnsi="Arial" w:cs="Arial"/>
+                <w:szCs w:val="21"/>
+                <w:shd w:val="clear" w:color="auto" w:fill="FFFFFF" w:themeFill="background1"/>
+              </w:rPr>
+            </w:pPr>
+          </w:p>
+        </w:tc>
+        <w:tc>
+          <w:tcPr>
+            <w:tcW w:w="2410" w:type="dxa"/>
+            <w:shd w:val="clear" w:color="auto" w:fill="FFFFFF" w:themeFill="background1"/>
+          </w:tcPr>
+          <w:p>
+            <w:pPr>
+              <w:jc w:val="center"/>
+              <w:rPr>
+                <w:rFonts w:ascii="Arial" w:hAnsi="Arial" w:cs="Arial"/>
+                <w:szCs w:val="21"/>
+                <w:shd w:val="clear" w:color="auto" w:fill="FFFFFF" w:themeFill="background1"/>
+              </w:rPr>
+            </w:pPr>
+          </w:p>
+        </w:tc>
+        <w:tc>
+          <w:tcPr>
+            <w:tcW w:w="2268" w:type="dxa"/>
             <w:shd w:val="clear" w:color="auto" w:fill="FFFFFF" w:themeFill="background1"/>
           </w:tcPr>
           <w:p>
@@ -3676,10 +3792,6 @@
         </w:tc>
       </w:tr>
       <w:tr>
-        <w:trPr>
-          <w:gridAfter w:val="1"/>
-          <w:wAfter w:w="50" w:type="dxa"/>
-        </w:trPr>
         <w:tc>
           <w:tcPr>
             <w:tcW w:w="1668" w:type="dxa"/>
@@ -3708,103 +3820,103 @@
         </w:tc>
         <w:tc>
           <w:tcPr>
-            <w:tcW w:w="1320" w:type="dxa"/>
-            <w:shd w:val="clear" w:color="auto" w:fill="FFFFFF" w:themeFill="background1"/>
-          </w:tcPr>
-          <w:p>
-            <w:pPr>
-              <w:jc w:val="center"/>
-              <w:rPr>
-                <w:rFonts w:ascii="Arial" w:hAnsi="Arial" w:cs="Arial"/>
-                <w:szCs w:val="21"/>
-                <w:shd w:val="clear" w:color="auto" w:fill="FFFFFF" w:themeFill="background1"/>
-              </w:rPr>
-            </w:pPr>
-          </w:p>
-        </w:tc>
-        <w:tc>
-          <w:tcPr>
-            <w:tcW w:w="1170" w:type="dxa"/>
-            <w:shd w:val="clear" w:color="auto" w:fill="FFFFFF" w:themeFill="background1"/>
-          </w:tcPr>
-          <w:p>
-            <w:pPr>
-              <w:jc w:val="center"/>
-              <w:rPr>
-                <w:rFonts w:ascii="Arial" w:hAnsi="Arial" w:cs="Arial"/>
-                <w:szCs w:val="21"/>
-                <w:shd w:val="clear" w:color="auto" w:fill="FFFFFF" w:themeFill="background1"/>
-              </w:rPr>
-            </w:pPr>
-          </w:p>
-        </w:tc>
-        <w:tc>
-          <w:tcPr>
-            <w:tcW w:w="1350" w:type="dxa"/>
-            <w:shd w:val="clear" w:color="auto" w:fill="FFFFFF" w:themeFill="background1"/>
-          </w:tcPr>
-          <w:p>
-            <w:pPr>
-              <w:jc w:val="center"/>
-              <w:rPr>
-                <w:rFonts w:ascii="Arial" w:hAnsi="Arial" w:cs="Arial"/>
-                <w:szCs w:val="21"/>
-                <w:shd w:val="clear" w:color="auto" w:fill="FFFFFF" w:themeFill="background1"/>
-              </w:rPr>
-            </w:pPr>
-          </w:p>
-        </w:tc>
-        <w:tc>
-          <w:tcPr>
-            <w:tcW w:w="1260" w:type="dxa"/>
-            <w:shd w:val="clear" w:color="auto" w:fill="FFFFFF" w:themeFill="background1"/>
-          </w:tcPr>
-          <w:p>
-            <w:pPr>
-              <w:jc w:val="center"/>
-              <w:rPr>
-                <w:rFonts w:ascii="Arial" w:hAnsi="Arial" w:cs="Arial"/>
-                <w:szCs w:val="21"/>
-                <w:shd w:val="clear" w:color="auto" w:fill="FFFFFF" w:themeFill="background1"/>
-              </w:rPr>
-            </w:pPr>
-          </w:p>
-        </w:tc>
-        <w:tc>
-          <w:tcPr>
-            <w:tcW w:w="1170" w:type="dxa"/>
-            <w:shd w:val="clear" w:color="auto" w:fill="FFFFFF" w:themeFill="background1"/>
-          </w:tcPr>
-          <w:p>
-            <w:pPr>
-              <w:jc w:val="center"/>
-              <w:rPr>
-                <w:rFonts w:ascii="Arial" w:hAnsi="Arial" w:cs="Arial"/>
-                <w:szCs w:val="21"/>
-                <w:shd w:val="clear" w:color="auto" w:fill="FFFFFF" w:themeFill="background1"/>
-              </w:rPr>
-            </w:pPr>
-          </w:p>
-        </w:tc>
-        <w:tc>
-          <w:tcPr>
-            <w:tcW w:w="1260" w:type="dxa"/>
-            <w:shd w:val="clear" w:color="auto" w:fill="FFFFFF" w:themeFill="background1"/>
-          </w:tcPr>
-          <w:p>
-            <w:pPr>
-              <w:jc w:val="center"/>
-              <w:rPr>
-                <w:rFonts w:ascii="Arial" w:hAnsi="Arial" w:cs="Arial"/>
-                <w:szCs w:val="21"/>
-                <w:shd w:val="clear" w:color="auto" w:fill="FFFFFF" w:themeFill="background1"/>
-              </w:rPr>
-            </w:pPr>
-          </w:p>
-        </w:tc>
-        <w:tc>
-          <w:tcPr>
-            <w:tcW w:w="1350" w:type="dxa"/>
+            <w:tcW w:w="1842" w:type="dxa"/>
+            <w:shd w:val="clear" w:color="auto" w:fill="FFFFFF" w:themeFill="background1"/>
+          </w:tcPr>
+          <w:p>
+            <w:pPr>
+              <w:jc w:val="center"/>
+              <w:rPr>
+                <w:rFonts w:ascii="Arial" w:hAnsi="Arial" w:cs="Arial"/>
+                <w:szCs w:val="21"/>
+                <w:shd w:val="clear" w:color="auto" w:fill="FFFFFF" w:themeFill="background1"/>
+              </w:rPr>
+            </w:pPr>
+          </w:p>
+        </w:tc>
+        <w:tc>
+          <w:tcPr>
+            <w:tcW w:w="1843" w:type="dxa"/>
+            <w:shd w:val="clear" w:color="auto" w:fill="FFFFFF" w:themeFill="background1"/>
+          </w:tcPr>
+          <w:p>
+            <w:pPr>
+              <w:jc w:val="center"/>
+              <w:rPr>
+                <w:rFonts w:ascii="Arial" w:hAnsi="Arial" w:cs="Arial"/>
+                <w:szCs w:val="21"/>
+                <w:shd w:val="clear" w:color="auto" w:fill="FFFFFF" w:themeFill="background1"/>
+              </w:rPr>
+            </w:pPr>
+          </w:p>
+        </w:tc>
+        <w:tc>
+          <w:tcPr>
+            <w:tcW w:w="1985" w:type="dxa"/>
+            <w:shd w:val="clear" w:color="auto" w:fill="FFFFFF" w:themeFill="background1"/>
+          </w:tcPr>
+          <w:p>
+            <w:pPr>
+              <w:jc w:val="center"/>
+              <w:rPr>
+                <w:rFonts w:ascii="Arial" w:hAnsi="Arial" w:cs="Arial"/>
+                <w:szCs w:val="21"/>
+                <w:shd w:val="clear" w:color="auto" w:fill="FFFFFF" w:themeFill="background1"/>
+              </w:rPr>
+            </w:pPr>
+          </w:p>
+        </w:tc>
+        <w:tc>
+          <w:tcPr>
+            <w:tcW w:w="3118" w:type="dxa"/>
+            <w:shd w:val="clear" w:color="auto" w:fill="FFFFFF" w:themeFill="background1"/>
+          </w:tcPr>
+          <w:p>
+            <w:pPr>
+              <w:jc w:val="center"/>
+              <w:rPr>
+                <w:rFonts w:ascii="Arial" w:hAnsi="Arial" w:cs="Arial"/>
+                <w:szCs w:val="21"/>
+                <w:shd w:val="clear" w:color="auto" w:fill="FFFFFF" w:themeFill="background1"/>
+              </w:rPr>
+            </w:pPr>
+          </w:p>
+        </w:tc>
+        <w:tc>
+          <w:tcPr>
+            <w:tcW w:w="2268" w:type="dxa"/>
+            <w:shd w:val="clear" w:color="auto" w:fill="FFFFFF" w:themeFill="background1"/>
+          </w:tcPr>
+          <w:p>
+            <w:pPr>
+              <w:jc w:val="center"/>
+              <w:rPr>
+                <w:rFonts w:ascii="Arial" w:hAnsi="Arial" w:cs="Arial"/>
+                <w:szCs w:val="21"/>
+                <w:shd w:val="clear" w:color="auto" w:fill="FFFFFF" w:themeFill="background1"/>
+              </w:rPr>
+            </w:pPr>
+          </w:p>
+        </w:tc>
+        <w:tc>
+          <w:tcPr>
+            <w:tcW w:w="2410" w:type="dxa"/>
+            <w:shd w:val="clear" w:color="auto" w:fill="FFFFFF" w:themeFill="background1"/>
+          </w:tcPr>
+          <w:p>
+            <w:pPr>
+              <w:jc w:val="center"/>
+              <w:rPr>
+                <w:rFonts w:ascii="Arial" w:hAnsi="Arial" w:cs="Arial"/>
+                <w:szCs w:val="21"/>
+                <w:shd w:val="clear" w:color="auto" w:fill="FFFFFF" w:themeFill="background1"/>
+              </w:rPr>
+            </w:pPr>
+          </w:p>
+        </w:tc>
+        <w:tc>
+          <w:tcPr>
+            <w:tcW w:w="2268" w:type="dxa"/>
             <w:shd w:val="clear" w:color="auto" w:fill="FFFFFF" w:themeFill="background1"/>
           </w:tcPr>
           <w:p>
@@ -3822,8 +3934,8 @@
       <w:tr>
         <w:tc>
           <w:tcPr>
-            <w:tcW w:w="10598" w:type="dxa"/>
-            <w:gridSpan w:val="9"/>
+            <w:tcW w:w="17402" w:type="dxa"/>
+            <w:gridSpan w:val="8"/>
             <w:shd w:val="clear" w:color="auto" w:fill="FFFFFF" w:themeFill="background1"/>
             <w:vAlign w:val="center"/>
           </w:tcPr>
@@ -3849,10 +3961,6 @@
         </w:tc>
       </w:tr>
       <w:tr>
-        <w:trPr>
-          <w:gridAfter w:val="1"/>
-          <w:wAfter w:w="50" w:type="dxa"/>
-        </w:trPr>
         <w:tc>
           <w:tcPr>
             <w:tcW w:w="1668" w:type="dxa"/>
@@ -3881,103 +3989,103 @@
         </w:tc>
         <w:tc>
           <w:tcPr>
-            <w:tcW w:w="1320" w:type="dxa"/>
-            <w:shd w:val="clear" w:color="auto" w:fill="FFFFFF" w:themeFill="background1"/>
-          </w:tcPr>
-          <w:p>
-            <w:pPr>
-              <w:jc w:val="center"/>
-              <w:rPr>
-                <w:rFonts w:ascii="Arial" w:hAnsi="Arial" w:cs="Arial"/>
-                <w:szCs w:val="21"/>
-                <w:shd w:val="clear" w:color="auto" w:fill="FFFFFF" w:themeFill="background1"/>
-              </w:rPr>
-            </w:pPr>
-          </w:p>
-        </w:tc>
-        <w:tc>
-          <w:tcPr>
-            <w:tcW w:w="1170" w:type="dxa"/>
-            <w:shd w:val="clear" w:color="auto" w:fill="FFFFFF" w:themeFill="background1"/>
-          </w:tcPr>
-          <w:p>
-            <w:pPr>
-              <w:jc w:val="center"/>
-              <w:rPr>
-                <w:rFonts w:ascii="Arial" w:hAnsi="Arial" w:cs="Arial"/>
-                <w:szCs w:val="21"/>
-                <w:shd w:val="clear" w:color="auto" w:fill="FFFFFF" w:themeFill="background1"/>
-              </w:rPr>
-            </w:pPr>
-          </w:p>
-        </w:tc>
-        <w:tc>
-          <w:tcPr>
-            <w:tcW w:w="1350" w:type="dxa"/>
-            <w:shd w:val="clear" w:color="auto" w:fill="FFFFFF" w:themeFill="background1"/>
-          </w:tcPr>
-          <w:p>
-            <w:pPr>
-              <w:jc w:val="center"/>
-              <w:rPr>
-                <w:rFonts w:ascii="Arial" w:hAnsi="Arial" w:cs="Arial"/>
-                <w:szCs w:val="21"/>
-                <w:shd w:val="clear" w:color="auto" w:fill="FFFFFF" w:themeFill="background1"/>
-              </w:rPr>
-            </w:pPr>
-          </w:p>
-        </w:tc>
-        <w:tc>
-          <w:tcPr>
-            <w:tcW w:w="1260" w:type="dxa"/>
-            <w:shd w:val="clear" w:color="auto" w:fill="FFFFFF" w:themeFill="background1"/>
-          </w:tcPr>
-          <w:p>
-            <w:pPr>
-              <w:jc w:val="center"/>
-              <w:rPr>
-                <w:rFonts w:ascii="Arial" w:hAnsi="Arial" w:cs="Arial"/>
-                <w:szCs w:val="21"/>
-                <w:shd w:val="clear" w:color="auto" w:fill="FFFFFF" w:themeFill="background1"/>
-              </w:rPr>
-            </w:pPr>
-          </w:p>
-        </w:tc>
-        <w:tc>
-          <w:tcPr>
-            <w:tcW w:w="1170" w:type="dxa"/>
-            <w:shd w:val="clear" w:color="auto" w:fill="FFFFFF" w:themeFill="background1"/>
-          </w:tcPr>
-          <w:p>
-            <w:pPr>
-              <w:jc w:val="center"/>
-              <w:rPr>
-                <w:rFonts w:ascii="Arial" w:hAnsi="Arial" w:cs="Arial"/>
-                <w:szCs w:val="21"/>
-                <w:shd w:val="clear" w:color="auto" w:fill="FFFFFF" w:themeFill="background1"/>
-              </w:rPr>
-            </w:pPr>
-          </w:p>
-        </w:tc>
-        <w:tc>
-          <w:tcPr>
-            <w:tcW w:w="1260" w:type="dxa"/>
-            <w:shd w:val="clear" w:color="auto" w:fill="FFFFFF" w:themeFill="background1"/>
-          </w:tcPr>
-          <w:p>
-            <w:pPr>
-              <w:jc w:val="center"/>
-              <w:rPr>
-                <w:rFonts w:ascii="Arial" w:hAnsi="Arial" w:cs="Arial"/>
-                <w:szCs w:val="21"/>
-                <w:shd w:val="clear" w:color="auto" w:fill="FFFFFF" w:themeFill="background1"/>
-              </w:rPr>
-            </w:pPr>
-          </w:p>
-        </w:tc>
-        <w:tc>
-          <w:tcPr>
-            <w:tcW w:w="1350" w:type="dxa"/>
+            <w:tcW w:w="1842" w:type="dxa"/>
+            <w:shd w:val="clear" w:color="auto" w:fill="FFFFFF" w:themeFill="background1"/>
+          </w:tcPr>
+          <w:p>
+            <w:pPr>
+              <w:jc w:val="center"/>
+              <w:rPr>
+                <w:rFonts w:ascii="Arial" w:hAnsi="Arial" w:cs="Arial"/>
+                <w:szCs w:val="21"/>
+                <w:shd w:val="clear" w:color="auto" w:fill="FFFFFF" w:themeFill="background1"/>
+              </w:rPr>
+            </w:pPr>
+          </w:p>
+        </w:tc>
+        <w:tc>
+          <w:tcPr>
+            <w:tcW w:w="1843" w:type="dxa"/>
+            <w:shd w:val="clear" w:color="auto" w:fill="FFFFFF" w:themeFill="background1"/>
+          </w:tcPr>
+          <w:p>
+            <w:pPr>
+              <w:jc w:val="center"/>
+              <w:rPr>
+                <w:rFonts w:ascii="Arial" w:hAnsi="Arial" w:cs="Arial"/>
+                <w:szCs w:val="21"/>
+                <w:shd w:val="clear" w:color="auto" w:fill="FFFFFF" w:themeFill="background1"/>
+              </w:rPr>
+            </w:pPr>
+          </w:p>
+        </w:tc>
+        <w:tc>
+          <w:tcPr>
+            <w:tcW w:w="1985" w:type="dxa"/>
+            <w:shd w:val="clear" w:color="auto" w:fill="FFFFFF" w:themeFill="background1"/>
+          </w:tcPr>
+          <w:p>
+            <w:pPr>
+              <w:jc w:val="center"/>
+              <w:rPr>
+                <w:rFonts w:ascii="Arial" w:hAnsi="Arial" w:cs="Arial"/>
+                <w:szCs w:val="21"/>
+                <w:shd w:val="clear" w:color="auto" w:fill="FFFFFF" w:themeFill="background1"/>
+              </w:rPr>
+            </w:pPr>
+          </w:p>
+        </w:tc>
+        <w:tc>
+          <w:tcPr>
+            <w:tcW w:w="3118" w:type="dxa"/>
+            <w:shd w:val="clear" w:color="auto" w:fill="FFFFFF" w:themeFill="background1"/>
+          </w:tcPr>
+          <w:p>
+            <w:pPr>
+              <w:jc w:val="center"/>
+              <w:rPr>
+                <w:rFonts w:ascii="Arial" w:hAnsi="Arial" w:cs="Arial"/>
+                <w:szCs w:val="21"/>
+                <w:shd w:val="clear" w:color="auto" w:fill="FFFFFF" w:themeFill="background1"/>
+              </w:rPr>
+            </w:pPr>
+          </w:p>
+        </w:tc>
+        <w:tc>
+          <w:tcPr>
+            <w:tcW w:w="2268" w:type="dxa"/>
+            <w:shd w:val="clear" w:color="auto" w:fill="FFFFFF" w:themeFill="background1"/>
+          </w:tcPr>
+          <w:p>
+            <w:pPr>
+              <w:jc w:val="center"/>
+              <w:rPr>
+                <w:rFonts w:ascii="Arial" w:hAnsi="Arial" w:cs="Arial"/>
+                <w:szCs w:val="21"/>
+                <w:shd w:val="clear" w:color="auto" w:fill="FFFFFF" w:themeFill="background1"/>
+              </w:rPr>
+            </w:pPr>
+          </w:p>
+        </w:tc>
+        <w:tc>
+          <w:tcPr>
+            <w:tcW w:w="2410" w:type="dxa"/>
+            <w:shd w:val="clear" w:color="auto" w:fill="FFFFFF" w:themeFill="background1"/>
+          </w:tcPr>
+          <w:p>
+            <w:pPr>
+              <w:jc w:val="center"/>
+              <w:rPr>
+                <w:rFonts w:ascii="Arial" w:hAnsi="Arial" w:cs="Arial"/>
+                <w:szCs w:val="21"/>
+                <w:shd w:val="clear" w:color="auto" w:fill="FFFFFF" w:themeFill="background1"/>
+              </w:rPr>
+            </w:pPr>
+          </w:p>
+        </w:tc>
+        <w:tc>
+          <w:tcPr>
+            <w:tcW w:w="2268" w:type="dxa"/>
             <w:shd w:val="clear" w:color="auto" w:fill="FFFFFF" w:themeFill="background1"/>
           </w:tcPr>
           <w:p>
@@ -3993,10 +4101,6 @@
         </w:tc>
       </w:tr>
       <w:tr>
-        <w:trPr>
-          <w:gridAfter w:val="1"/>
-          <w:wAfter w:w="50" w:type="dxa"/>
-        </w:trPr>
         <w:tc>
           <w:tcPr>
             <w:tcW w:w="1668" w:type="dxa"/>
@@ -4025,103 +4129,103 @@
         </w:tc>
         <w:tc>
           <w:tcPr>
-            <w:tcW w:w="1320" w:type="dxa"/>
-            <w:shd w:val="clear" w:color="auto" w:fill="FFFFFF" w:themeFill="background1"/>
-          </w:tcPr>
-          <w:p>
-            <w:pPr>
-              <w:jc w:val="center"/>
-              <w:rPr>
-                <w:rFonts w:ascii="Arial" w:hAnsi="Arial" w:cs="Arial"/>
-                <w:szCs w:val="21"/>
-                <w:shd w:val="clear" w:color="auto" w:fill="FFFFFF" w:themeFill="background1"/>
-              </w:rPr>
-            </w:pPr>
-          </w:p>
-        </w:tc>
-        <w:tc>
-          <w:tcPr>
-            <w:tcW w:w="1170" w:type="dxa"/>
-            <w:shd w:val="clear" w:color="auto" w:fill="FFFFFF" w:themeFill="background1"/>
-          </w:tcPr>
-          <w:p>
-            <w:pPr>
-              <w:jc w:val="center"/>
-              <w:rPr>
-                <w:rFonts w:ascii="Arial" w:hAnsi="Arial" w:cs="Arial"/>
-                <w:szCs w:val="21"/>
-                <w:shd w:val="clear" w:color="auto" w:fill="FFFFFF" w:themeFill="background1"/>
-              </w:rPr>
-            </w:pPr>
-          </w:p>
-        </w:tc>
-        <w:tc>
-          <w:tcPr>
-            <w:tcW w:w="1350" w:type="dxa"/>
-            <w:shd w:val="clear" w:color="auto" w:fill="FFFFFF" w:themeFill="background1"/>
-          </w:tcPr>
-          <w:p>
-            <w:pPr>
-              <w:jc w:val="center"/>
-              <w:rPr>
-                <w:rFonts w:ascii="Arial" w:hAnsi="Arial" w:cs="Arial"/>
-                <w:szCs w:val="21"/>
-                <w:shd w:val="clear" w:color="auto" w:fill="FFFFFF" w:themeFill="background1"/>
-              </w:rPr>
-            </w:pPr>
-          </w:p>
-        </w:tc>
-        <w:tc>
-          <w:tcPr>
-            <w:tcW w:w="1260" w:type="dxa"/>
-            <w:shd w:val="clear" w:color="auto" w:fill="FFFFFF" w:themeFill="background1"/>
-          </w:tcPr>
-          <w:p>
-            <w:pPr>
-              <w:jc w:val="center"/>
-              <w:rPr>
-                <w:rFonts w:ascii="Arial" w:hAnsi="Arial" w:cs="Arial"/>
-                <w:szCs w:val="21"/>
-                <w:shd w:val="clear" w:color="auto" w:fill="FFFFFF" w:themeFill="background1"/>
-              </w:rPr>
-            </w:pPr>
-          </w:p>
-        </w:tc>
-        <w:tc>
-          <w:tcPr>
-            <w:tcW w:w="1170" w:type="dxa"/>
-            <w:shd w:val="clear" w:color="auto" w:fill="FFFFFF" w:themeFill="background1"/>
-          </w:tcPr>
-          <w:p>
-            <w:pPr>
-              <w:jc w:val="center"/>
-              <w:rPr>
-                <w:rFonts w:ascii="Arial" w:hAnsi="Arial" w:cs="Arial"/>
-                <w:szCs w:val="21"/>
-                <w:shd w:val="clear" w:color="auto" w:fill="FFFFFF" w:themeFill="background1"/>
-              </w:rPr>
-            </w:pPr>
-          </w:p>
-        </w:tc>
-        <w:tc>
-          <w:tcPr>
-            <w:tcW w:w="1260" w:type="dxa"/>
-            <w:shd w:val="clear" w:color="auto" w:fill="FFFFFF" w:themeFill="background1"/>
-          </w:tcPr>
-          <w:p>
-            <w:pPr>
-              <w:jc w:val="center"/>
-              <w:rPr>
-                <w:rFonts w:ascii="Arial" w:hAnsi="Arial" w:cs="Arial"/>
-                <w:szCs w:val="21"/>
-                <w:shd w:val="clear" w:color="auto" w:fill="FFFFFF" w:themeFill="background1"/>
-              </w:rPr>
-            </w:pPr>
-          </w:p>
-        </w:tc>
-        <w:tc>
-          <w:tcPr>
-            <w:tcW w:w="1350" w:type="dxa"/>
+            <w:tcW w:w="1842" w:type="dxa"/>
+            <w:shd w:val="clear" w:color="auto" w:fill="FFFFFF" w:themeFill="background1"/>
+          </w:tcPr>
+          <w:p>
+            <w:pPr>
+              <w:jc w:val="center"/>
+              <w:rPr>
+                <w:rFonts w:ascii="Arial" w:hAnsi="Arial" w:cs="Arial"/>
+                <w:szCs w:val="21"/>
+                <w:shd w:val="clear" w:color="auto" w:fill="FFFFFF" w:themeFill="background1"/>
+              </w:rPr>
+            </w:pPr>
+          </w:p>
+        </w:tc>
+        <w:tc>
+          <w:tcPr>
+            <w:tcW w:w="1843" w:type="dxa"/>
+            <w:shd w:val="clear" w:color="auto" w:fill="FFFFFF" w:themeFill="background1"/>
+          </w:tcPr>
+          <w:p>
+            <w:pPr>
+              <w:jc w:val="center"/>
+              <w:rPr>
+                <w:rFonts w:ascii="Arial" w:hAnsi="Arial" w:cs="Arial"/>
+                <w:szCs w:val="21"/>
+                <w:shd w:val="clear" w:color="auto" w:fill="FFFFFF" w:themeFill="background1"/>
+              </w:rPr>
+            </w:pPr>
+          </w:p>
+        </w:tc>
+        <w:tc>
+          <w:tcPr>
+            <w:tcW w:w="1985" w:type="dxa"/>
+            <w:shd w:val="clear" w:color="auto" w:fill="FFFFFF" w:themeFill="background1"/>
+          </w:tcPr>
+          <w:p>
+            <w:pPr>
+              <w:jc w:val="center"/>
+              <w:rPr>
+                <w:rFonts w:ascii="Arial" w:hAnsi="Arial" w:cs="Arial"/>
+                <w:szCs w:val="21"/>
+                <w:shd w:val="clear" w:color="auto" w:fill="FFFFFF" w:themeFill="background1"/>
+              </w:rPr>
+            </w:pPr>
+          </w:p>
+        </w:tc>
+        <w:tc>
+          <w:tcPr>
+            <w:tcW w:w="3118" w:type="dxa"/>
+            <w:shd w:val="clear" w:color="auto" w:fill="FFFFFF" w:themeFill="background1"/>
+          </w:tcPr>
+          <w:p>
+            <w:pPr>
+              <w:jc w:val="center"/>
+              <w:rPr>
+                <w:rFonts w:ascii="Arial" w:hAnsi="Arial" w:cs="Arial"/>
+                <w:szCs w:val="21"/>
+                <w:shd w:val="clear" w:color="auto" w:fill="FFFFFF" w:themeFill="background1"/>
+              </w:rPr>
+            </w:pPr>
+          </w:p>
+        </w:tc>
+        <w:tc>
+          <w:tcPr>
+            <w:tcW w:w="2268" w:type="dxa"/>
+            <w:shd w:val="clear" w:color="auto" w:fill="FFFFFF" w:themeFill="background1"/>
+          </w:tcPr>
+          <w:p>
+            <w:pPr>
+              <w:jc w:val="center"/>
+              <w:rPr>
+                <w:rFonts w:ascii="Arial" w:hAnsi="Arial" w:cs="Arial"/>
+                <w:szCs w:val="21"/>
+                <w:shd w:val="clear" w:color="auto" w:fill="FFFFFF" w:themeFill="background1"/>
+              </w:rPr>
+            </w:pPr>
+          </w:p>
+        </w:tc>
+        <w:tc>
+          <w:tcPr>
+            <w:tcW w:w="2410" w:type="dxa"/>
+            <w:shd w:val="clear" w:color="auto" w:fill="FFFFFF" w:themeFill="background1"/>
+          </w:tcPr>
+          <w:p>
+            <w:pPr>
+              <w:jc w:val="center"/>
+              <w:rPr>
+                <w:rFonts w:ascii="Arial" w:hAnsi="Arial" w:cs="Arial"/>
+                <w:szCs w:val="21"/>
+                <w:shd w:val="clear" w:color="auto" w:fill="FFFFFF" w:themeFill="background1"/>
+              </w:rPr>
+            </w:pPr>
+          </w:p>
+        </w:tc>
+        <w:tc>
+          <w:tcPr>
+            <w:tcW w:w="2268" w:type="dxa"/>
             <w:shd w:val="clear" w:color="auto" w:fill="FFFFFF" w:themeFill="background1"/>
           </w:tcPr>
           <w:p>
@@ -4137,10 +4241,6 @@
         </w:tc>
       </w:tr>
       <w:tr>
-        <w:trPr>
-          <w:gridAfter w:val="1"/>
-          <w:wAfter w:w="50" w:type="dxa"/>
-        </w:trPr>
         <w:tc>
           <w:tcPr>
             <w:tcW w:w="1668" w:type="dxa"/>
@@ -4169,103 +4269,103 @@
         </w:tc>
         <w:tc>
           <w:tcPr>
-            <w:tcW w:w="1320" w:type="dxa"/>
-            <w:shd w:val="clear" w:color="auto" w:fill="FFFFFF" w:themeFill="background1"/>
-          </w:tcPr>
-          <w:p>
-            <w:pPr>
-              <w:jc w:val="center"/>
-              <w:rPr>
-                <w:rFonts w:ascii="Arial" w:hAnsi="Arial" w:cs="Arial"/>
-                <w:szCs w:val="21"/>
-                <w:shd w:val="clear" w:color="auto" w:fill="FFFFFF" w:themeFill="background1"/>
-              </w:rPr>
-            </w:pPr>
-          </w:p>
-        </w:tc>
-        <w:tc>
-          <w:tcPr>
-            <w:tcW w:w="1170" w:type="dxa"/>
-            <w:shd w:val="clear" w:color="auto" w:fill="FFFFFF" w:themeFill="background1"/>
-          </w:tcPr>
-          <w:p>
-            <w:pPr>
-              <w:jc w:val="center"/>
-              <w:rPr>
-                <w:rFonts w:ascii="Arial" w:hAnsi="Arial" w:cs="Arial"/>
-                <w:szCs w:val="21"/>
-                <w:shd w:val="clear" w:color="auto" w:fill="FFFFFF" w:themeFill="background1"/>
-              </w:rPr>
-            </w:pPr>
-          </w:p>
-        </w:tc>
-        <w:tc>
-          <w:tcPr>
-            <w:tcW w:w="1350" w:type="dxa"/>
-            <w:shd w:val="clear" w:color="auto" w:fill="FFFFFF" w:themeFill="background1"/>
-          </w:tcPr>
-          <w:p>
-            <w:pPr>
-              <w:jc w:val="center"/>
-              <w:rPr>
-                <w:rFonts w:ascii="Arial" w:hAnsi="Arial" w:cs="Arial"/>
-                <w:szCs w:val="21"/>
-                <w:shd w:val="clear" w:color="auto" w:fill="FFFFFF" w:themeFill="background1"/>
-              </w:rPr>
-            </w:pPr>
-          </w:p>
-        </w:tc>
-        <w:tc>
-          <w:tcPr>
-            <w:tcW w:w="1260" w:type="dxa"/>
-            <w:shd w:val="clear" w:color="auto" w:fill="FFFFFF" w:themeFill="background1"/>
-          </w:tcPr>
-          <w:p>
-            <w:pPr>
-              <w:jc w:val="center"/>
-              <w:rPr>
-                <w:rFonts w:ascii="Arial" w:hAnsi="Arial" w:cs="Arial"/>
-                <w:szCs w:val="21"/>
-                <w:shd w:val="clear" w:color="auto" w:fill="FFFFFF" w:themeFill="background1"/>
-              </w:rPr>
-            </w:pPr>
-          </w:p>
-        </w:tc>
-        <w:tc>
-          <w:tcPr>
-            <w:tcW w:w="1170" w:type="dxa"/>
-            <w:shd w:val="clear" w:color="auto" w:fill="FFFFFF" w:themeFill="background1"/>
-          </w:tcPr>
-          <w:p>
-            <w:pPr>
-              <w:jc w:val="center"/>
-              <w:rPr>
-                <w:rFonts w:ascii="Arial" w:hAnsi="Arial" w:cs="Arial"/>
-                <w:szCs w:val="21"/>
-                <w:shd w:val="clear" w:color="auto" w:fill="FFFFFF" w:themeFill="background1"/>
-              </w:rPr>
-            </w:pPr>
-          </w:p>
-        </w:tc>
-        <w:tc>
-          <w:tcPr>
-            <w:tcW w:w="1260" w:type="dxa"/>
-            <w:shd w:val="clear" w:color="auto" w:fill="FFFFFF" w:themeFill="background1"/>
-          </w:tcPr>
-          <w:p>
-            <w:pPr>
-              <w:jc w:val="center"/>
-              <w:rPr>
-                <w:rFonts w:ascii="Arial" w:hAnsi="Arial" w:cs="Arial"/>
-                <w:szCs w:val="21"/>
-                <w:shd w:val="clear" w:color="auto" w:fill="FFFFFF" w:themeFill="background1"/>
-              </w:rPr>
-            </w:pPr>
-          </w:p>
-        </w:tc>
-        <w:tc>
-          <w:tcPr>
-            <w:tcW w:w="1350" w:type="dxa"/>
+            <w:tcW w:w="1842" w:type="dxa"/>
+            <w:shd w:val="clear" w:color="auto" w:fill="FFFFFF" w:themeFill="background1"/>
+          </w:tcPr>
+          <w:p>
+            <w:pPr>
+              <w:jc w:val="center"/>
+              <w:rPr>
+                <w:rFonts w:ascii="Arial" w:hAnsi="Arial" w:cs="Arial"/>
+                <w:szCs w:val="21"/>
+                <w:shd w:val="clear" w:color="auto" w:fill="FFFFFF" w:themeFill="background1"/>
+              </w:rPr>
+            </w:pPr>
+          </w:p>
+        </w:tc>
+        <w:tc>
+          <w:tcPr>
+            <w:tcW w:w="1843" w:type="dxa"/>
+            <w:shd w:val="clear" w:color="auto" w:fill="FFFFFF" w:themeFill="background1"/>
+          </w:tcPr>
+          <w:p>
+            <w:pPr>
+              <w:jc w:val="center"/>
+              <w:rPr>
+                <w:rFonts w:ascii="Arial" w:hAnsi="Arial" w:cs="Arial"/>
+                <w:szCs w:val="21"/>
+                <w:shd w:val="clear" w:color="auto" w:fill="FFFFFF" w:themeFill="background1"/>
+              </w:rPr>
+            </w:pPr>
+          </w:p>
+        </w:tc>
+        <w:tc>
+          <w:tcPr>
+            <w:tcW w:w="1985" w:type="dxa"/>
+            <w:shd w:val="clear" w:color="auto" w:fill="FFFFFF" w:themeFill="background1"/>
+          </w:tcPr>
+          <w:p>
+            <w:pPr>
+              <w:jc w:val="center"/>
+              <w:rPr>
+                <w:rFonts w:ascii="Arial" w:hAnsi="Arial" w:cs="Arial"/>
+                <w:szCs w:val="21"/>
+                <w:shd w:val="clear" w:color="auto" w:fill="FFFFFF" w:themeFill="background1"/>
+              </w:rPr>
+            </w:pPr>
+          </w:p>
+        </w:tc>
+        <w:tc>
+          <w:tcPr>
+            <w:tcW w:w="3118" w:type="dxa"/>
+            <w:shd w:val="clear" w:color="auto" w:fill="FFFFFF" w:themeFill="background1"/>
+          </w:tcPr>
+          <w:p>
+            <w:pPr>
+              <w:jc w:val="center"/>
+              <w:rPr>
+                <w:rFonts w:ascii="Arial" w:hAnsi="Arial" w:cs="Arial"/>
+                <w:szCs w:val="21"/>
+                <w:shd w:val="clear" w:color="auto" w:fill="FFFFFF" w:themeFill="background1"/>
+              </w:rPr>
+            </w:pPr>
+          </w:p>
+        </w:tc>
+        <w:tc>
+          <w:tcPr>
+            <w:tcW w:w="2268" w:type="dxa"/>
+            <w:shd w:val="clear" w:color="auto" w:fill="FFFFFF" w:themeFill="background1"/>
+          </w:tcPr>
+          <w:p>
+            <w:pPr>
+              <w:jc w:val="center"/>
+              <w:rPr>
+                <w:rFonts w:ascii="Arial" w:hAnsi="Arial" w:cs="Arial"/>
+                <w:szCs w:val="21"/>
+                <w:shd w:val="clear" w:color="auto" w:fill="FFFFFF" w:themeFill="background1"/>
+              </w:rPr>
+            </w:pPr>
+          </w:p>
+        </w:tc>
+        <w:tc>
+          <w:tcPr>
+            <w:tcW w:w="2410" w:type="dxa"/>
+            <w:shd w:val="clear" w:color="auto" w:fill="FFFFFF" w:themeFill="background1"/>
+          </w:tcPr>
+          <w:p>
+            <w:pPr>
+              <w:jc w:val="center"/>
+              <w:rPr>
+                <w:rFonts w:ascii="Arial" w:hAnsi="Arial" w:cs="Arial"/>
+                <w:szCs w:val="21"/>
+                <w:shd w:val="clear" w:color="auto" w:fill="FFFFFF" w:themeFill="background1"/>
+              </w:rPr>
+            </w:pPr>
+          </w:p>
+        </w:tc>
+        <w:tc>
+          <w:tcPr>
+            <w:tcW w:w="2268" w:type="dxa"/>
             <w:shd w:val="clear" w:color="auto" w:fill="FFFFFF" w:themeFill="background1"/>
           </w:tcPr>
           <w:p>
@@ -4281,10 +4381,6 @@
         </w:tc>
       </w:tr>
       <w:tr>
-        <w:trPr>
-          <w:gridAfter w:val="1"/>
-          <w:wAfter w:w="50" w:type="dxa"/>
-        </w:trPr>
         <w:tc>
           <w:tcPr>
             <w:tcW w:w="1668" w:type="dxa"/>
@@ -4309,103 +4405,103 @@
         </w:tc>
         <w:tc>
           <w:tcPr>
-            <w:tcW w:w="1320" w:type="dxa"/>
-            <w:shd w:val="clear" w:color="auto" w:fill="FFFFFF" w:themeFill="background1"/>
-          </w:tcPr>
-          <w:p>
-            <w:pPr>
-              <w:jc w:val="center"/>
-              <w:rPr>
-                <w:rFonts w:ascii="Arial" w:hAnsi="Arial" w:cs="Arial"/>
-                <w:szCs w:val="21"/>
-                <w:shd w:val="clear" w:color="auto" w:fill="FFFFFF" w:themeFill="background1"/>
-              </w:rPr>
-            </w:pPr>
-          </w:p>
-        </w:tc>
-        <w:tc>
-          <w:tcPr>
-            <w:tcW w:w="1170" w:type="dxa"/>
-            <w:shd w:val="clear" w:color="auto" w:fill="FFFFFF" w:themeFill="background1"/>
-          </w:tcPr>
-          <w:p>
-            <w:pPr>
-              <w:jc w:val="center"/>
-              <w:rPr>
-                <w:rFonts w:ascii="Arial" w:hAnsi="Arial" w:cs="Arial"/>
-                <w:szCs w:val="21"/>
-                <w:shd w:val="clear" w:color="auto" w:fill="FFFFFF" w:themeFill="background1"/>
-              </w:rPr>
-            </w:pPr>
-          </w:p>
-        </w:tc>
-        <w:tc>
-          <w:tcPr>
-            <w:tcW w:w="1350" w:type="dxa"/>
-            <w:shd w:val="clear" w:color="auto" w:fill="FFFFFF" w:themeFill="background1"/>
-          </w:tcPr>
-          <w:p>
-            <w:pPr>
-              <w:jc w:val="center"/>
-              <w:rPr>
-                <w:rFonts w:ascii="Arial" w:hAnsi="Arial" w:cs="Arial"/>
-                <w:szCs w:val="21"/>
-                <w:shd w:val="clear" w:color="auto" w:fill="FFFFFF" w:themeFill="background1"/>
-              </w:rPr>
-            </w:pPr>
-          </w:p>
-        </w:tc>
-        <w:tc>
-          <w:tcPr>
-            <w:tcW w:w="1260" w:type="dxa"/>
-            <w:shd w:val="clear" w:color="auto" w:fill="FFFFFF" w:themeFill="background1"/>
-          </w:tcPr>
-          <w:p>
-            <w:pPr>
-              <w:jc w:val="center"/>
-              <w:rPr>
-                <w:rFonts w:ascii="Arial" w:hAnsi="Arial" w:cs="Arial"/>
-                <w:szCs w:val="21"/>
-                <w:shd w:val="clear" w:color="auto" w:fill="FFFFFF" w:themeFill="background1"/>
-              </w:rPr>
-            </w:pPr>
-          </w:p>
-        </w:tc>
-        <w:tc>
-          <w:tcPr>
-            <w:tcW w:w="1170" w:type="dxa"/>
-            <w:shd w:val="clear" w:color="auto" w:fill="FFFFFF" w:themeFill="background1"/>
-          </w:tcPr>
-          <w:p>
-            <w:pPr>
-              <w:jc w:val="center"/>
-              <w:rPr>
-                <w:rFonts w:ascii="Arial" w:hAnsi="Arial" w:cs="Arial"/>
-                <w:szCs w:val="21"/>
-                <w:shd w:val="clear" w:color="auto" w:fill="FFFFFF" w:themeFill="background1"/>
-              </w:rPr>
-            </w:pPr>
-          </w:p>
-        </w:tc>
-        <w:tc>
-          <w:tcPr>
-            <w:tcW w:w="1260" w:type="dxa"/>
-            <w:shd w:val="clear" w:color="auto" w:fill="FFFFFF" w:themeFill="background1"/>
-          </w:tcPr>
-          <w:p>
-            <w:pPr>
-              <w:jc w:val="center"/>
-              <w:rPr>
-                <w:rFonts w:ascii="Arial" w:hAnsi="Arial" w:cs="Arial"/>
-                <w:szCs w:val="21"/>
-                <w:shd w:val="clear" w:color="auto" w:fill="FFFFFF" w:themeFill="background1"/>
-              </w:rPr>
-            </w:pPr>
-          </w:p>
-        </w:tc>
-        <w:tc>
-          <w:tcPr>
-            <w:tcW w:w="1350" w:type="dxa"/>
+            <w:tcW w:w="1842" w:type="dxa"/>
+            <w:shd w:val="clear" w:color="auto" w:fill="FFFFFF" w:themeFill="background1"/>
+          </w:tcPr>
+          <w:p>
+            <w:pPr>
+              <w:jc w:val="center"/>
+              <w:rPr>
+                <w:rFonts w:ascii="Arial" w:hAnsi="Arial" w:cs="Arial"/>
+                <w:szCs w:val="21"/>
+                <w:shd w:val="clear" w:color="auto" w:fill="FFFFFF" w:themeFill="background1"/>
+              </w:rPr>
+            </w:pPr>
+          </w:p>
+        </w:tc>
+        <w:tc>
+          <w:tcPr>
+            <w:tcW w:w="1843" w:type="dxa"/>
+            <w:shd w:val="clear" w:color="auto" w:fill="FFFFFF" w:themeFill="background1"/>
+          </w:tcPr>
+          <w:p>
+            <w:pPr>
+              <w:jc w:val="center"/>
+              <w:rPr>
+                <w:rFonts w:ascii="Arial" w:hAnsi="Arial" w:cs="Arial"/>
+                <w:szCs w:val="21"/>
+                <w:shd w:val="clear" w:color="auto" w:fill="FFFFFF" w:themeFill="background1"/>
+              </w:rPr>
+            </w:pPr>
+          </w:p>
+        </w:tc>
+        <w:tc>
+          <w:tcPr>
+            <w:tcW w:w="1985" w:type="dxa"/>
+            <w:shd w:val="clear" w:color="auto" w:fill="FFFFFF" w:themeFill="background1"/>
+          </w:tcPr>
+          <w:p>
+            <w:pPr>
+              <w:jc w:val="center"/>
+              <w:rPr>
+                <w:rFonts w:ascii="Arial" w:hAnsi="Arial" w:cs="Arial"/>
+                <w:szCs w:val="21"/>
+                <w:shd w:val="clear" w:color="auto" w:fill="FFFFFF" w:themeFill="background1"/>
+              </w:rPr>
+            </w:pPr>
+          </w:p>
+        </w:tc>
+        <w:tc>
+          <w:tcPr>
+            <w:tcW w:w="3118" w:type="dxa"/>
+            <w:shd w:val="clear" w:color="auto" w:fill="FFFFFF" w:themeFill="background1"/>
+          </w:tcPr>
+          <w:p>
+            <w:pPr>
+              <w:jc w:val="center"/>
+              <w:rPr>
+                <w:rFonts w:ascii="Arial" w:hAnsi="Arial" w:cs="Arial"/>
+                <w:szCs w:val="21"/>
+                <w:shd w:val="clear" w:color="auto" w:fill="FFFFFF" w:themeFill="background1"/>
+              </w:rPr>
+            </w:pPr>
+          </w:p>
+        </w:tc>
+        <w:tc>
+          <w:tcPr>
+            <w:tcW w:w="2268" w:type="dxa"/>
+            <w:shd w:val="clear" w:color="auto" w:fill="FFFFFF" w:themeFill="background1"/>
+          </w:tcPr>
+          <w:p>
+            <w:pPr>
+              <w:jc w:val="center"/>
+              <w:rPr>
+                <w:rFonts w:ascii="Arial" w:hAnsi="Arial" w:cs="Arial"/>
+                <w:szCs w:val="21"/>
+                <w:shd w:val="clear" w:color="auto" w:fill="FFFFFF" w:themeFill="background1"/>
+              </w:rPr>
+            </w:pPr>
+          </w:p>
+        </w:tc>
+        <w:tc>
+          <w:tcPr>
+            <w:tcW w:w="2410" w:type="dxa"/>
+            <w:shd w:val="clear" w:color="auto" w:fill="FFFFFF" w:themeFill="background1"/>
+          </w:tcPr>
+          <w:p>
+            <w:pPr>
+              <w:jc w:val="center"/>
+              <w:rPr>
+                <w:rFonts w:ascii="Arial" w:hAnsi="Arial" w:cs="Arial"/>
+                <w:szCs w:val="21"/>
+                <w:shd w:val="clear" w:color="auto" w:fill="FFFFFF" w:themeFill="background1"/>
+              </w:rPr>
+            </w:pPr>
+          </w:p>
+        </w:tc>
+        <w:tc>
+          <w:tcPr>
+            <w:tcW w:w="2268" w:type="dxa"/>
             <w:shd w:val="clear" w:color="auto" w:fill="FFFFFF" w:themeFill="background1"/>
           </w:tcPr>
           <w:p>
@@ -4421,10 +4517,6 @@
         </w:tc>
       </w:tr>
       <w:tr>
-        <w:trPr>
-          <w:gridAfter w:val="1"/>
-          <w:wAfter w:w="50" w:type="dxa"/>
-        </w:trPr>
         <w:tc>
           <w:tcPr>
             <w:tcW w:w="1668" w:type="dxa"/>
@@ -4453,103 +4545,103 @@
         </w:tc>
         <w:tc>
           <w:tcPr>
-            <w:tcW w:w="1320" w:type="dxa"/>
-            <w:shd w:val="clear" w:color="auto" w:fill="FFFFFF" w:themeFill="background1"/>
-          </w:tcPr>
-          <w:p>
-            <w:pPr>
-              <w:jc w:val="center"/>
-              <w:rPr>
-                <w:rFonts w:ascii="Arial" w:hAnsi="Arial" w:cs="Arial"/>
-                <w:szCs w:val="21"/>
-                <w:shd w:val="clear" w:color="auto" w:fill="FFFFFF" w:themeFill="background1"/>
-              </w:rPr>
-            </w:pPr>
-          </w:p>
-        </w:tc>
-        <w:tc>
-          <w:tcPr>
-            <w:tcW w:w="1170" w:type="dxa"/>
-            <w:shd w:val="clear" w:color="auto" w:fill="FFFFFF" w:themeFill="background1"/>
-          </w:tcPr>
-          <w:p>
-            <w:pPr>
-              <w:jc w:val="center"/>
-              <w:rPr>
-                <w:rFonts w:ascii="Arial" w:hAnsi="Arial" w:cs="Arial"/>
-                <w:szCs w:val="21"/>
-                <w:shd w:val="clear" w:color="auto" w:fill="FFFFFF" w:themeFill="background1"/>
-              </w:rPr>
-            </w:pPr>
-          </w:p>
-        </w:tc>
-        <w:tc>
-          <w:tcPr>
-            <w:tcW w:w="1350" w:type="dxa"/>
-            <w:shd w:val="clear" w:color="auto" w:fill="FFFFFF" w:themeFill="background1"/>
-          </w:tcPr>
-          <w:p>
-            <w:pPr>
-              <w:jc w:val="center"/>
-              <w:rPr>
-                <w:rFonts w:ascii="Arial" w:hAnsi="Arial" w:cs="Arial"/>
-                <w:szCs w:val="21"/>
-                <w:shd w:val="clear" w:color="auto" w:fill="FFFFFF" w:themeFill="background1"/>
-              </w:rPr>
-            </w:pPr>
-          </w:p>
-        </w:tc>
-        <w:tc>
-          <w:tcPr>
-            <w:tcW w:w="1260" w:type="dxa"/>
-            <w:shd w:val="clear" w:color="auto" w:fill="FFFFFF" w:themeFill="background1"/>
-          </w:tcPr>
-          <w:p>
-            <w:pPr>
-              <w:jc w:val="center"/>
-              <w:rPr>
-                <w:rFonts w:ascii="Arial" w:hAnsi="Arial" w:cs="Arial"/>
-                <w:szCs w:val="21"/>
-                <w:shd w:val="clear" w:color="auto" w:fill="FFFFFF" w:themeFill="background1"/>
-              </w:rPr>
-            </w:pPr>
-          </w:p>
-        </w:tc>
-        <w:tc>
-          <w:tcPr>
-            <w:tcW w:w="1170" w:type="dxa"/>
-            <w:shd w:val="clear" w:color="auto" w:fill="FFFFFF" w:themeFill="background1"/>
-          </w:tcPr>
-          <w:p>
-            <w:pPr>
-              <w:jc w:val="center"/>
-              <w:rPr>
-                <w:rFonts w:ascii="Arial" w:hAnsi="Arial" w:cs="Arial"/>
-                <w:szCs w:val="21"/>
-                <w:shd w:val="clear" w:color="auto" w:fill="FFFFFF" w:themeFill="background1"/>
-              </w:rPr>
-            </w:pPr>
-          </w:p>
-        </w:tc>
-        <w:tc>
-          <w:tcPr>
-            <w:tcW w:w="1260" w:type="dxa"/>
-            <w:shd w:val="clear" w:color="auto" w:fill="FFFFFF" w:themeFill="background1"/>
-          </w:tcPr>
-          <w:p>
-            <w:pPr>
-              <w:jc w:val="center"/>
-              <w:rPr>
-                <w:rFonts w:ascii="Arial" w:hAnsi="Arial" w:cs="Arial"/>
-                <w:szCs w:val="21"/>
-                <w:shd w:val="clear" w:color="auto" w:fill="FFFFFF" w:themeFill="background1"/>
-              </w:rPr>
-            </w:pPr>
-          </w:p>
-        </w:tc>
-        <w:tc>
-          <w:tcPr>
-            <w:tcW w:w="1350" w:type="dxa"/>
+            <w:tcW w:w="1842" w:type="dxa"/>
+            <w:shd w:val="clear" w:color="auto" w:fill="FFFFFF" w:themeFill="background1"/>
+          </w:tcPr>
+          <w:p>
+            <w:pPr>
+              <w:jc w:val="center"/>
+              <w:rPr>
+                <w:rFonts w:ascii="Arial" w:hAnsi="Arial" w:cs="Arial"/>
+                <w:szCs w:val="21"/>
+                <w:shd w:val="clear" w:color="auto" w:fill="FFFFFF" w:themeFill="background1"/>
+              </w:rPr>
+            </w:pPr>
+          </w:p>
+        </w:tc>
+        <w:tc>
+          <w:tcPr>
+            <w:tcW w:w="1843" w:type="dxa"/>
+            <w:shd w:val="clear" w:color="auto" w:fill="FFFFFF" w:themeFill="background1"/>
+          </w:tcPr>
+          <w:p>
+            <w:pPr>
+              <w:jc w:val="center"/>
+              <w:rPr>
+                <w:rFonts w:ascii="Arial" w:hAnsi="Arial" w:cs="Arial"/>
+                <w:szCs w:val="21"/>
+                <w:shd w:val="clear" w:color="auto" w:fill="FFFFFF" w:themeFill="background1"/>
+              </w:rPr>
+            </w:pPr>
+          </w:p>
+        </w:tc>
+        <w:tc>
+          <w:tcPr>
+            <w:tcW w:w="1985" w:type="dxa"/>
+            <w:shd w:val="clear" w:color="auto" w:fill="FFFFFF" w:themeFill="background1"/>
+          </w:tcPr>
+          <w:p>
+            <w:pPr>
+              <w:jc w:val="center"/>
+              <w:rPr>
+                <w:rFonts w:ascii="Arial" w:hAnsi="Arial" w:cs="Arial"/>
+                <w:szCs w:val="21"/>
+                <w:shd w:val="clear" w:color="auto" w:fill="FFFFFF" w:themeFill="background1"/>
+              </w:rPr>
+            </w:pPr>
+          </w:p>
+        </w:tc>
+        <w:tc>
+          <w:tcPr>
+            <w:tcW w:w="3118" w:type="dxa"/>
+            <w:shd w:val="clear" w:color="auto" w:fill="FFFFFF" w:themeFill="background1"/>
+          </w:tcPr>
+          <w:p>
+            <w:pPr>
+              <w:jc w:val="center"/>
+              <w:rPr>
+                <w:rFonts w:ascii="Arial" w:hAnsi="Arial" w:cs="Arial"/>
+                <w:szCs w:val="21"/>
+                <w:shd w:val="clear" w:color="auto" w:fill="FFFFFF" w:themeFill="background1"/>
+              </w:rPr>
+            </w:pPr>
+          </w:p>
+        </w:tc>
+        <w:tc>
+          <w:tcPr>
+            <w:tcW w:w="2268" w:type="dxa"/>
+            <w:shd w:val="clear" w:color="auto" w:fill="FFFFFF" w:themeFill="background1"/>
+          </w:tcPr>
+          <w:p>
+            <w:pPr>
+              <w:jc w:val="center"/>
+              <w:rPr>
+                <w:rFonts w:ascii="Arial" w:hAnsi="Arial" w:cs="Arial"/>
+                <w:szCs w:val="21"/>
+                <w:shd w:val="clear" w:color="auto" w:fill="FFFFFF" w:themeFill="background1"/>
+              </w:rPr>
+            </w:pPr>
+          </w:p>
+        </w:tc>
+        <w:tc>
+          <w:tcPr>
+            <w:tcW w:w="2410" w:type="dxa"/>
+            <w:shd w:val="clear" w:color="auto" w:fill="FFFFFF" w:themeFill="background1"/>
+          </w:tcPr>
+          <w:p>
+            <w:pPr>
+              <w:jc w:val="center"/>
+              <w:rPr>
+                <w:rFonts w:ascii="Arial" w:hAnsi="Arial" w:cs="Arial"/>
+                <w:szCs w:val="21"/>
+                <w:shd w:val="clear" w:color="auto" w:fill="FFFFFF" w:themeFill="background1"/>
+              </w:rPr>
+            </w:pPr>
+          </w:p>
+        </w:tc>
+        <w:tc>
+          <w:tcPr>
+            <w:tcW w:w="2268" w:type="dxa"/>
             <w:shd w:val="clear" w:color="auto" w:fill="FFFFFF" w:themeFill="background1"/>
           </w:tcPr>
           <w:p>

</xml_diff>